<commit_message>
worked on squashing bugs in the quickpick code
</commit_message>
<xml_diff>
--- a/Documentation/CustomerLoggerDoc.docx
+++ b/Documentation/CustomerLoggerDoc.docx
@@ -1,6 +1,6 @@
 
 <file path=word/document.xml><?xml version="1.0" encoding="utf-8"?>
-<w:document xmlns:wpc="http://schemas.microsoft.com/office/word/2010/wordprocessingCanvas" xmlns:mo="http://schemas.microsoft.com/office/mac/office/2008/main" xmlns:mc="http://schemas.openxmlformats.org/markup-compatibility/2006" xmlns:mv="urn:schemas-microsoft-com:mac:vml" xmlns:o="urn:schemas-microsoft-com:office:office" xmlns:r="http://schemas.openxmlformats.org/officeDocument/2006/relationships" xmlns:m="http://schemas.openxmlformats.org/officeDocument/2006/math" xmlns:v="urn:schemas-microsoft-com:vml" xmlns:wp14="http://schemas.microsoft.com/office/word/2010/wordprocessingDrawing" xmlns:wp="http://schemas.openxmlformats.org/drawingml/2006/wordprocessingDrawing" xmlns:w10="urn:schemas-microsoft-com:office:word" xmlns:w="http://schemas.openxmlformats.org/wordprocessingml/2006/main" xmlns:w14="http://schemas.microsoft.com/office/word/2010/wordml" xmlns:w15="http://schemas.microsoft.com/office/word/2012/wordml" xmlns:wpg="http://schemas.microsoft.com/office/word/2010/wordprocessingGroup" xmlns:wpi="http://schemas.microsoft.com/office/word/2010/wordprocessingInk" xmlns:wne="http://schemas.microsoft.com/office/word/2006/wordml" xmlns:wps="http://schemas.microsoft.com/office/word/2010/wordprocessingShape" mc:Ignorable="w14 w15 wp14">
+<w:document xmlns:wpc="http://schemas.microsoft.com/office/word/2010/wordprocessingCanvas" xmlns:cx="http://schemas.microsoft.com/office/drawing/2014/chartex" xmlns:cx1="http://schemas.microsoft.com/office/drawing/2015/9/8/chartex" xmlns:cx2="http://schemas.microsoft.com/office/drawing/2015/10/21/chartex" xmlns:cx3="http://schemas.microsoft.com/office/drawing/2016/5/9/chartex" xmlns:cx4="http://schemas.microsoft.com/office/drawing/2016/5/10/chartex" xmlns:cx5="http://schemas.microsoft.com/office/drawing/2016/5/11/chartex" xmlns:mc="http://schemas.openxmlformats.org/markup-compatibility/2006" xmlns:o="urn:schemas-microsoft-com:office:office" xmlns:r="http://schemas.openxmlformats.org/officeDocument/2006/relationships" xmlns:m="http://schemas.openxmlformats.org/officeDocument/2006/math" xmlns:v="urn:schemas-microsoft-com:vml" xmlns:wp14="http://schemas.microsoft.com/office/word/2010/wordprocessingDrawing" xmlns:wp="http://schemas.openxmlformats.org/drawingml/2006/wordprocessingDrawing" xmlns:w10="urn:schemas-microsoft-com:office:word" xmlns:w="http://schemas.openxmlformats.org/wordprocessingml/2006/main" xmlns:w14="http://schemas.microsoft.com/office/word/2010/wordml" xmlns:w15="http://schemas.microsoft.com/office/word/2012/wordml" xmlns:w16se="http://schemas.microsoft.com/office/word/2015/wordml/symex" xmlns:wpg="http://schemas.microsoft.com/office/word/2010/wordprocessingGroup" xmlns:wpi="http://schemas.microsoft.com/office/word/2010/wordprocessingInk" xmlns:wne="http://schemas.microsoft.com/office/word/2006/wordml" xmlns:wps="http://schemas.microsoft.com/office/word/2010/wordprocessingShape" mc:Ignorable="w14 w15 w16se wp14">
   <w:body>
     <w:sdt>
       <w:sdtPr>
@@ -10,6 +10,7 @@
           <w:docPartUnique/>
         </w:docPartObj>
       </w:sdtPr>
+      <w:sdtEndPr/>
       <w:sdtContent>
         <w:p>
           <w:r>
@@ -66,6 +67,7 @@
                                   <w15:appearance w15:val="hidden"/>
                                   <w:text/>
                                 </w:sdtPr>
+                                <w:sdtEndPr/>
                                 <w:sdtContent>
                                   <w:p>
                                     <w:pPr>
@@ -85,7 +87,16 @@
                                         <w:sz w:val="32"/>
                                         <w:szCs w:val="32"/>
                                       </w:rPr>
-                                      <w:t>Maintainer: Wool, Benjamin Connor</w:t>
+                                      <w:t xml:space="preserve">Maintainer: </w:t>
+                                    </w:r>
+                                    <w:r>
+                                      <w:rPr>
+                                        <w:i/>
+                                        <w:color w:val="262626" w:themeColor="text1" w:themeTint="D9"/>
+                                        <w:sz w:val="32"/>
+                                        <w:szCs w:val="32"/>
+                                      </w:rPr>
+                                      <w:t>Connor Wool</w:t>
                                     </w:r>
                                   </w:p>
                                 </w:sdtContent>
@@ -115,8 +126,8 @@
                                     <w15:appearance w15:val="hidden"/>
                                     <w:text/>
                                   </w:sdtPr>
+                                  <w:sdtEndPr/>
                                   <w:sdtContent>
-                                    <w:proofErr w:type="spellStart"/>
                                     <w:r>
                                       <w:rPr>
                                         <w:i/>
@@ -125,16 +136,6 @@
                                         <w:szCs w:val="26"/>
                                       </w:rPr>
                                       <w:t>CougTech</w:t>
-                                    </w:r>
-                                    <w:proofErr w:type="spellEnd"/>
-                                    <w:r>
-                                      <w:rPr>
-                                        <w:i/>
-                                        <w:color w:val="262626" w:themeColor="text1" w:themeTint="D9"/>
-                                        <w:sz w:val="26"/>
-                                        <w:szCs w:val="26"/>
-                                      </w:rPr>
-                                      <w:t>, Tech 2</w:t>
                                     </w:r>
                                   </w:sdtContent>
                                 </w:sdt>
@@ -162,6 +163,7 @@
                                     <w15:appearance w15:val="hidden"/>
                                     <w:text/>
                                   </w:sdtPr>
+                                  <w:sdtEndPr/>
                                   <w:sdtContent>
                                     <w:r>
                                       <w:rPr>
@@ -174,6 +176,26 @@
                                     </w:r>
                                   </w:sdtContent>
                                 </w:sdt>
+                              </w:p>
+                              <w:p>
+                                <w:pPr>
+                                  <w:pStyle w:val="NoSpacing"/>
+                                  <w:rPr>
+                                    <w:i/>
+                                    <w:color w:val="262626" w:themeColor="text1" w:themeTint="D9"/>
+                                    <w:sz w:val="26"/>
+                                    <w:szCs w:val="26"/>
+                                  </w:rPr>
+                                </w:pPr>
+                                <w:r>
+                                  <w:rPr>
+                                    <w:i/>
+                                    <w:color w:val="262626" w:themeColor="text1" w:themeTint="D9"/>
+                                    <w:sz w:val="26"/>
+                                    <w:szCs w:val="26"/>
+                                  </w:rPr>
+                                  <w:t>Effective: December 14, 2016</w:t>
+                                </w:r>
                               </w:p>
                             </w:txbxContent>
                           </wps:txbx>
@@ -197,11 +219,11 @@
               </mc:Choice>
               <mc:Fallback>
                 <w:pict>
-                  <v:shapetype w14:anchorId="66C67A6C" id="_x0000_t202" coordsize="21600,21600" o:spt="202" path="m0,0l0,21600,21600,21600,21600,0xe">
+                  <v:shapetype w14:anchorId="66C67A6C" id="_x0000_t202" coordsize="21600,21600" o:spt="202" path="m,l,21600r21600,l21600,xe">
                     <v:stroke joinstyle="miter"/>
                     <v:path gradientshapeok="t" o:connecttype="rect"/>
                   </v:shapetype>
-                  <v:shape id="Text Box 36" o:spid="_x0000_s1026" type="#_x0000_t202" alt="Title: Title and subtitle" style="position:absolute;margin-left:0;margin-top:0;width:435.75pt;height:214.55pt;z-index:251661312;visibility:visible;mso-wrap-style:square;mso-width-percent:890;mso-height-percent:0;mso-wrap-distance-left:9pt;mso-wrap-distance-top:0;mso-wrap-distance-right:9pt;mso-wrap-distance-bottom:0;mso-position-horizontal:left;mso-position-horizontal-relative:page;mso-position-vertical:bottom;mso-position-vertical-relative:page;mso-width-percent:890;mso-height-percent:0;mso-width-relative:page;mso-height-relative:margin;v-text-anchor:bottom" o:gfxdata="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" filled="f" stroked="f" strokeweight=".5pt">
+                  <v:shape id="Text Box 36" o:spid="_x0000_s1026" type="#_x0000_t202" alt="Title: Title and subtitle" style="position:absolute;margin-left:0;margin-top:0;width:435.75pt;height:214.55pt;z-index:251661312;visibility:visible;mso-wrap-style:square;mso-width-percent:890;mso-height-percent:0;mso-wrap-distance-left:9pt;mso-wrap-distance-top:0;mso-wrap-distance-right:9pt;mso-wrap-distance-bottom:0;mso-position-horizontal:left;mso-position-horizontal-relative:page;mso-position-vertical:bottom;mso-position-vertical-relative:page;mso-width-percent:890;mso-height-percent:0;mso-width-relative:page;mso-height-relative:margin;v-text-anchor:bottom" o:gfxdata="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" filled="f" stroked="f" strokeweight=".5pt">
                     <v:textbox inset="93.6pt,7.2pt,0,1in">
                       <w:txbxContent>
                         <w:sdt>
@@ -219,6 +241,7 @@
                             <w15:appearance w15:val="hidden"/>
                             <w:text/>
                           </w:sdtPr>
+                          <w:sdtEndPr/>
                           <w:sdtContent>
                             <w:p>
                               <w:pPr>
@@ -238,7 +261,16 @@
                                   <w:sz w:val="32"/>
                                   <w:szCs w:val="32"/>
                                 </w:rPr>
-                                <w:t>Maintainer: Wool, Benjamin Connor</w:t>
+                                <w:t xml:space="preserve">Maintainer: </w:t>
+                              </w:r>
+                              <w:r>
+                                <w:rPr>
+                                  <w:i/>
+                                  <w:color w:val="262626" w:themeColor="text1" w:themeTint="D9"/>
+                                  <w:sz w:val="32"/>
+                                  <w:szCs w:val="32"/>
+                                </w:rPr>
+                                <w:t>Connor Wool</w:t>
                               </w:r>
                             </w:p>
                           </w:sdtContent>
@@ -268,8 +300,8 @@
                               <w15:appearance w15:val="hidden"/>
                               <w:text/>
                             </w:sdtPr>
+                            <w:sdtEndPr/>
                             <w:sdtContent>
-                              <w:proofErr w:type="spellStart"/>
                               <w:r>
                                 <w:rPr>
                                   <w:i/>
@@ -278,16 +310,6 @@
                                   <w:szCs w:val="26"/>
                                 </w:rPr>
                                 <w:t>CougTech</w:t>
-                              </w:r>
-                              <w:proofErr w:type="spellEnd"/>
-                              <w:r>
-                                <w:rPr>
-                                  <w:i/>
-                                  <w:color w:val="262626" w:themeColor="text1" w:themeTint="D9"/>
-                                  <w:sz w:val="26"/>
-                                  <w:szCs w:val="26"/>
-                                </w:rPr>
-                                <w:t>, Tech 2</w:t>
                               </w:r>
                             </w:sdtContent>
                           </w:sdt>
@@ -315,6 +337,7 @@
                               <w15:appearance w15:val="hidden"/>
                               <w:text/>
                             </w:sdtPr>
+                            <w:sdtEndPr/>
                             <w:sdtContent>
                               <w:r>
                                 <w:rPr>
@@ -327,6 +350,26 @@
                               </w:r>
                             </w:sdtContent>
                           </w:sdt>
+                        </w:p>
+                        <w:p>
+                          <w:pPr>
+                            <w:pStyle w:val="NoSpacing"/>
+                            <w:rPr>
+                              <w:i/>
+                              <w:color w:val="262626" w:themeColor="text1" w:themeTint="D9"/>
+                              <w:sz w:val="26"/>
+                              <w:szCs w:val="26"/>
+                            </w:rPr>
+                          </w:pPr>
+                          <w:r>
+                            <w:rPr>
+                              <w:i/>
+                              <w:color w:val="262626" w:themeColor="text1" w:themeTint="D9"/>
+                              <w:sz w:val="26"/>
+                              <w:szCs w:val="26"/>
+                            </w:rPr>
+                            <w:t>Effective: December 14, 2016</w:t>
+                          </w:r>
                         </w:p>
                       </w:txbxContent>
                     </v:textbox>
@@ -421,7 +464,7 @@
               </mc:Choice>
               <mc:Fallback>
                 <w:pict>
-                  <v:line w14:anchorId="7CB8F7F2" id="Straight Connector 37" o:spid="_x0000_s1026" style="position:absolute;z-index:-251656192;visibility:visible;mso-wrap-style:square;mso-height-percent:795;mso-left-percent:100;mso-top-percent:150;mso-wrap-distance-left:9pt;mso-wrap-distance-top:0;mso-wrap-distance-right:9pt;mso-wrap-distance-bottom:0;mso-position-horizontal-relative:page;mso-position-vertical-relative:page;mso-height-percent:795;mso-left-percent:100;mso-top-percent:150;mso-height-relative:page" from="0,0" to="0,121.5pt" o:gfxdata="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" strokecolor="#272727 [2749]" strokeweight="2.25pt">
+                  <v:line w14:anchorId="158F5E08" id="Straight Connector 37" o:spid="_x0000_s1026" style="position:absolute;z-index:-251656192;visibility:visible;mso-wrap-style:square;mso-height-percent:795;mso-left-percent:100;mso-top-percent:150;mso-wrap-distance-left:9pt;mso-wrap-distance-top:0;mso-wrap-distance-right:9pt;mso-wrap-distance-bottom:0;mso-position-horizontal-relative:page;mso-position-vertical-relative:page;mso-height-percent:795;mso-left-percent:100;mso-top-percent:150;mso-height-relative:page" from="0,0" to="0,121.5pt" o:gfxdata="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" strokecolor="#272727 [2749]" strokeweight="2.25pt">
                     <v:stroke joinstyle="miter"/>
                     <w10:wrap anchorx="page" anchory="page"/>
                   </v:line>
@@ -494,6 +537,7 @@
                                   <w15:appearance w15:val="hidden"/>
                                   <w:text/>
                                 </w:sdtPr>
+                                <w:sdtEndPr/>
                                 <w:sdtContent>
                                   <w:p>
                                     <w:pPr>
@@ -585,7 +629,7 @@
               </mc:Choice>
               <mc:Fallback>
                 <w:pict>
-                  <v:shape w14:anchorId="2C7C5E41" id="Text Box 38" o:spid="_x0000_s1027" type="#_x0000_t202" alt="Title: Title and subtitle" style="position:absolute;margin-left:0;margin-top:0;width:544.7pt;height:294.4pt;z-index:251659264;visibility:visible;mso-wrap-style:square;mso-width-percent:890;mso-height-percent:0;mso-top-percent:150;mso-wrap-distance-left:9pt;mso-wrap-distance-top:0;mso-wrap-distance-right:9pt;mso-wrap-distance-bottom:0;mso-position-horizontal:left;mso-position-horizontal-relative:page;mso-position-vertical-relative:page;mso-width-percent:890;mso-height-percent:0;mso-top-percent:150;mso-width-relative:page;mso-height-relative:margin;v-text-anchor:top" o:gfxdata="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" filled="f" stroked="f" strokeweight=".5pt">
+                  <v:shape w14:anchorId="2C7C5E41" id="Text Box 38" o:spid="_x0000_s1027" type="#_x0000_t202" alt="Title: Title and subtitle" style="position:absolute;margin-left:0;margin-top:0;width:544.7pt;height:294.4pt;z-index:251659264;visibility:visible;mso-wrap-style:square;mso-width-percent:890;mso-height-percent:0;mso-top-percent:150;mso-wrap-distance-left:9pt;mso-wrap-distance-top:0;mso-wrap-distance-right:9pt;mso-wrap-distance-bottom:0;mso-position-horizontal:left;mso-position-horizontal-relative:page;mso-position-vertical-relative:page;mso-width-percent:890;mso-height-percent:0;mso-top-percent:150;mso-width-relative:page;mso-height-relative:margin;v-text-anchor:top" o:gfxdata="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" filled="f" stroked="f" strokeweight=".5pt">
                     <v:textbox style="mso-fit-shape-to-text:t" inset="93.6pt,,0">
                       <w:txbxContent>
                         <w:sdt>
@@ -605,6 +649,7 @@
                             <w15:appearance w15:val="hidden"/>
                             <w:text/>
                           </w:sdtPr>
+                          <w:sdtEndPr/>
                           <w:sdtContent>
                             <w:p>
                               <w:pPr>
@@ -692,6 +737,14 @@
     </w:sdt>
     <w:sdt>
       <w:sdtPr>
+        <w:rPr>
+          <w:rFonts w:eastAsiaTheme="minorHAnsi"/>
+          <w:b/>
+          <w:bCs/>
+          <w:color w:val="auto"/>
+          <w:sz w:val="24"/>
+          <w:szCs w:val="24"/>
+        </w:rPr>
         <w:id w:val="469640851"/>
         <w:docPartObj>
           <w:docPartGallery w:val="Table of Contents"/>
@@ -700,11 +753,14 @@
       </w:sdtPr>
       <w:sdtEndPr>
         <w:rPr>
-          <w:rFonts w:asciiTheme="minorHAnsi" w:eastAsiaTheme="minorHAnsi" w:hAnsiTheme="minorHAnsi" w:cstheme="minorBidi"/>
+          <w:rFonts w:eastAsiaTheme="minorEastAsia"/>
+          <w:b w:val="0"/>
+          <w:bCs w:val="0"/>
+          <w:caps w:val="0"/>
           <w:noProof/>
-          <w:color w:val="auto"/>
-          <w:sz w:val="24"/>
-          <w:szCs w:val="24"/>
+          <w:spacing w:val="0"/>
+          <w:sz w:val="20"/>
+          <w:szCs w:val="20"/>
         </w:rPr>
       </w:sdtEndPr>
       <w:sdtContent>
@@ -723,12 +779,9 @@
               <w:tab w:val="right" w:pos="9350"/>
             </w:tabs>
             <w:rPr>
-              <w:rFonts w:eastAsiaTheme="minorEastAsia"/>
               <w:b w:val="0"/>
               <w:bCs w:val="0"/>
               <w:noProof/>
-              <w:sz w:val="24"/>
-              <w:szCs w:val="24"/>
             </w:rPr>
           </w:pPr>
           <w:r>
@@ -748,12 +801,82 @@
             </w:rPr>
             <w:fldChar w:fldCharType="separate"/>
           </w:r>
-          <w:hyperlink w:anchor="_Toc466539947" w:history="1">
+          <w:hyperlink w:anchor="_Toc469490536" w:history="1">
             <w:r>
               <w:rPr>
                 <w:rStyle w:val="Hyperlink"/>
                 <w:noProof/>
               </w:rPr>
+              <w:t>Version History</w:t>
+            </w:r>
+            <w:r>
+              <w:rPr>
+                <w:noProof/>
+                <w:webHidden/>
+              </w:rPr>
+              <w:tab/>
+            </w:r>
+            <w:r>
+              <w:rPr>
+                <w:noProof/>
+                <w:webHidden/>
+              </w:rPr>
+              <w:fldChar w:fldCharType="begin"/>
+            </w:r>
+            <w:r>
+              <w:rPr>
+                <w:noProof/>
+                <w:webHidden/>
+              </w:rPr>
+              <w:instrText xml:space="preserve"> PAGEREF _Toc469490536 \h </w:instrText>
+            </w:r>
+            <w:r>
+              <w:rPr>
+                <w:noProof/>
+                <w:webHidden/>
+              </w:rPr>
+            </w:r>
+            <w:r>
+              <w:rPr>
+                <w:noProof/>
+                <w:webHidden/>
+              </w:rPr>
+              <w:fldChar w:fldCharType="separate"/>
+            </w:r>
+            <w:r>
+              <w:rPr>
+                <w:noProof/>
+                <w:webHidden/>
+              </w:rPr>
+              <w:t>3</w:t>
+            </w:r>
+            <w:r>
+              <w:rPr>
+                <w:noProof/>
+                <w:webHidden/>
+              </w:rPr>
+              <w:fldChar w:fldCharType="end"/>
+            </w:r>
+          </w:hyperlink>
+        </w:p>
+        <w:p>
+          <w:pPr>
+            <w:pStyle w:val="TOC1"/>
+            <w:tabs>
+              <w:tab w:val="right" w:pos="9350"/>
+            </w:tabs>
+            <w:rPr>
+              <w:b w:val="0"/>
+              <w:bCs w:val="0"/>
+              <w:noProof/>
+            </w:rPr>
+          </w:pPr>
+          <w:hyperlink w:anchor="_Toc469490537" w:history="1">
+            <w:r>
+              <w:rPr>
+                <w:rStyle w:val="Hyperlink"/>
+                <w:noProof/>
+              </w:rPr>
               <w:t>SECTION 1: Introduction to the System</w:t>
             </w:r>
             <w:r>
@@ -775,7 +898,7 @@
                 <w:noProof/>
                 <w:webHidden/>
               </w:rPr>
-              <w:instrText xml:space="preserve"> PAGEREF _Toc466539947 \h </w:instrText>
+              <w:instrText xml:space="preserve"> PAGEREF _Toc469490537 \h </w:instrText>
             </w:r>
             <w:r>
               <w:rPr>
@@ -795,7 +918,7 @@
                 <w:noProof/>
                 <w:webHidden/>
               </w:rPr>
-              <w:t>3</w:t>
+              <w:t>4</w:t>
             </w:r>
             <w:r>
               <w:rPr>
@@ -813,21 +936,18 @@
               <w:tab w:val="right" w:pos="9350"/>
             </w:tabs>
             <w:rPr>
-              <w:rFonts w:eastAsiaTheme="minorEastAsia"/>
               <w:i w:val="0"/>
               <w:iCs w:val="0"/>
               <w:noProof/>
-              <w:sz w:val="24"/>
-              <w:szCs w:val="24"/>
             </w:rPr>
           </w:pPr>
-          <w:hyperlink w:anchor="_Toc466539948" w:history="1">
+          <w:hyperlink w:anchor="_Toc469490538" w:history="1">
             <w:r>
               <w:rPr>
                 <w:rStyle w:val="Hyperlink"/>
                 <w:noProof/>
               </w:rPr>
-              <w:t>Purpose of the System</w:t>
+              <w:t>Purpose of the system</w:t>
             </w:r>
             <w:r>
               <w:rPr>
@@ -848,7 +968,7 @@
                 <w:noProof/>
                 <w:webHidden/>
               </w:rPr>
-              <w:instrText xml:space="preserve"> PAGEREF _Toc466539948 \h </w:instrText>
+              <w:instrText xml:space="preserve"> PAGEREF _Toc469490538 \h </w:instrText>
             </w:r>
             <w:r>
               <w:rPr>
@@ -868,7 +988,7 @@
                 <w:noProof/>
                 <w:webHidden/>
               </w:rPr>
-              <w:t>3</w:t>
+              <w:t>4</w:t>
             </w:r>
             <w:r>
               <w:rPr>
@@ -886,21 +1006,18 @@
               <w:tab w:val="right" w:pos="9350"/>
             </w:tabs>
             <w:rPr>
-              <w:rFonts w:eastAsiaTheme="minorEastAsia"/>
               <w:i w:val="0"/>
               <w:iCs w:val="0"/>
               <w:noProof/>
-              <w:sz w:val="24"/>
-              <w:szCs w:val="24"/>
             </w:rPr>
           </w:pPr>
-          <w:hyperlink w:anchor="_Toc466539949" w:history="1">
+          <w:hyperlink w:anchor="_Toc469490539" w:history="1">
             <w:r>
               <w:rPr>
                 <w:rStyle w:val="Hyperlink"/>
                 <w:noProof/>
               </w:rPr>
-              <w:t>An Example of Use</w:t>
+              <w:t>An example of use</w:t>
             </w:r>
             <w:r>
               <w:rPr>
@@ -921,7 +1038,7 @@
                 <w:noProof/>
                 <w:webHidden/>
               </w:rPr>
-              <w:instrText xml:space="preserve"> PAGEREF _Toc466539949 \h </w:instrText>
+              <w:instrText xml:space="preserve"> PAGEREF _Toc469490539 \h </w:instrText>
             </w:r>
             <w:r>
               <w:rPr>
@@ -941,7 +1058,7 @@
                 <w:noProof/>
                 <w:webHidden/>
               </w:rPr>
-              <w:t>3</w:t>
+              <w:t>4</w:t>
             </w:r>
             <w:r>
               <w:rPr>
@@ -959,15 +1076,12 @@
               <w:tab w:val="right" w:pos="9350"/>
             </w:tabs>
             <w:rPr>
-              <w:rFonts w:eastAsiaTheme="minorEastAsia"/>
               <w:b w:val="0"/>
               <w:bCs w:val="0"/>
               <w:noProof/>
-              <w:sz w:val="24"/>
-              <w:szCs w:val="24"/>
             </w:rPr>
           </w:pPr>
-          <w:hyperlink w:anchor="_Toc466539950" w:history="1">
+          <w:hyperlink w:anchor="_Toc469490540" w:history="1">
             <w:r>
               <w:rPr>
                 <w:rStyle w:val="Hyperlink"/>
@@ -994,7 +1108,7 @@
                 <w:noProof/>
                 <w:webHidden/>
               </w:rPr>
-              <w:instrText xml:space="preserve"> PAGEREF _Toc466539950 \h </w:instrText>
+              <w:instrText xml:space="preserve"> PAGEREF _Toc469490540 \h </w:instrText>
             </w:r>
             <w:r>
               <w:rPr>
@@ -1014,7 +1128,357 @@
                 <w:noProof/>
                 <w:webHidden/>
               </w:rPr>
-              <w:t>4</w:t>
+              <w:t>5</w:t>
+            </w:r>
+            <w:r>
+              <w:rPr>
+                <w:noProof/>
+                <w:webHidden/>
+              </w:rPr>
+              <w:fldChar w:fldCharType="end"/>
+            </w:r>
+          </w:hyperlink>
+        </w:p>
+        <w:p>
+          <w:pPr>
+            <w:pStyle w:val="TOC2"/>
+            <w:tabs>
+              <w:tab w:val="right" w:pos="9350"/>
+            </w:tabs>
+            <w:rPr>
+              <w:i w:val="0"/>
+              <w:iCs w:val="0"/>
+              <w:noProof/>
+            </w:rPr>
+          </w:pPr>
+          <w:hyperlink w:anchor="_Toc469490541" w:history="1">
+            <w:r>
+              <w:rPr>
+                <w:rStyle w:val="Hyperlink"/>
+                <w:noProof/>
+              </w:rPr>
+              <w:t>The different pages of the program</w:t>
+            </w:r>
+            <w:r>
+              <w:rPr>
+                <w:noProof/>
+                <w:webHidden/>
+              </w:rPr>
+              <w:tab/>
+            </w:r>
+            <w:r>
+              <w:rPr>
+                <w:noProof/>
+                <w:webHidden/>
+              </w:rPr>
+              <w:fldChar w:fldCharType="begin"/>
+            </w:r>
+            <w:r>
+              <w:rPr>
+                <w:noProof/>
+                <w:webHidden/>
+              </w:rPr>
+              <w:instrText xml:space="preserve"> PAGEREF _Toc469490541 \h </w:instrText>
+            </w:r>
+            <w:r>
+              <w:rPr>
+                <w:noProof/>
+                <w:webHidden/>
+              </w:rPr>
+            </w:r>
+            <w:r>
+              <w:rPr>
+                <w:noProof/>
+                <w:webHidden/>
+              </w:rPr>
+              <w:fldChar w:fldCharType="separate"/>
+            </w:r>
+            <w:r>
+              <w:rPr>
+                <w:noProof/>
+                <w:webHidden/>
+              </w:rPr>
+              <w:t>5</w:t>
+            </w:r>
+            <w:r>
+              <w:rPr>
+                <w:noProof/>
+                <w:webHidden/>
+              </w:rPr>
+              <w:fldChar w:fldCharType="end"/>
+            </w:r>
+          </w:hyperlink>
+        </w:p>
+        <w:p>
+          <w:pPr>
+            <w:pStyle w:val="TOC2"/>
+            <w:tabs>
+              <w:tab w:val="right" w:pos="9350"/>
+            </w:tabs>
+            <w:rPr>
+              <w:i w:val="0"/>
+              <w:iCs w:val="0"/>
+              <w:noProof/>
+            </w:rPr>
+          </w:pPr>
+          <w:hyperlink w:anchor="_Toc469490542" w:history="1">
+            <w:r>
+              <w:rPr>
+                <w:rStyle w:val="Hyperlink"/>
+                <w:noProof/>
+              </w:rPr>
+              <w:t>A normal issue process diagram</w:t>
+            </w:r>
+            <w:r>
+              <w:rPr>
+                <w:noProof/>
+                <w:webHidden/>
+              </w:rPr>
+              <w:tab/>
+            </w:r>
+            <w:r>
+              <w:rPr>
+                <w:noProof/>
+                <w:webHidden/>
+              </w:rPr>
+              <w:fldChar w:fldCharType="begin"/>
+            </w:r>
+            <w:r>
+              <w:rPr>
+                <w:noProof/>
+                <w:webHidden/>
+              </w:rPr>
+              <w:instrText xml:space="preserve"> PAGEREF _Toc469490542 \h </w:instrText>
+            </w:r>
+            <w:r>
+              <w:rPr>
+                <w:noProof/>
+                <w:webHidden/>
+              </w:rPr>
+            </w:r>
+            <w:r>
+              <w:rPr>
+                <w:noProof/>
+                <w:webHidden/>
+              </w:rPr>
+              <w:fldChar w:fldCharType="separate"/>
+            </w:r>
+            <w:r>
+              <w:rPr>
+                <w:noProof/>
+                <w:webHidden/>
+              </w:rPr>
+              <w:t>5</w:t>
+            </w:r>
+            <w:r>
+              <w:rPr>
+                <w:noProof/>
+                <w:webHidden/>
+              </w:rPr>
+              <w:fldChar w:fldCharType="end"/>
+            </w:r>
+          </w:hyperlink>
+        </w:p>
+        <w:p>
+          <w:pPr>
+            <w:pStyle w:val="TOC1"/>
+            <w:tabs>
+              <w:tab w:val="right" w:pos="9350"/>
+            </w:tabs>
+            <w:rPr>
+              <w:b w:val="0"/>
+              <w:bCs w:val="0"/>
+              <w:noProof/>
+            </w:rPr>
+          </w:pPr>
+          <w:hyperlink w:anchor="_Toc469490543" w:history="1">
+            <w:r>
+              <w:rPr>
+                <w:rStyle w:val="Hyperlink"/>
+                <w:noProof/>
+              </w:rPr>
+              <w:t>SECTION 3: Placing the Program onto a laptop</w:t>
+            </w:r>
+            <w:r>
+              <w:rPr>
+                <w:noProof/>
+                <w:webHidden/>
+              </w:rPr>
+              <w:tab/>
+            </w:r>
+            <w:r>
+              <w:rPr>
+                <w:noProof/>
+                <w:webHidden/>
+              </w:rPr>
+              <w:fldChar w:fldCharType="begin"/>
+            </w:r>
+            <w:r>
+              <w:rPr>
+                <w:noProof/>
+                <w:webHidden/>
+              </w:rPr>
+              <w:instrText xml:space="preserve"> PAGEREF _Toc469490543 \h </w:instrText>
+            </w:r>
+            <w:r>
+              <w:rPr>
+                <w:noProof/>
+                <w:webHidden/>
+              </w:rPr>
+            </w:r>
+            <w:r>
+              <w:rPr>
+                <w:noProof/>
+                <w:webHidden/>
+              </w:rPr>
+              <w:fldChar w:fldCharType="separate"/>
+            </w:r>
+            <w:r>
+              <w:rPr>
+                <w:noProof/>
+                <w:webHidden/>
+              </w:rPr>
+              <w:t>6</w:t>
+            </w:r>
+            <w:r>
+              <w:rPr>
+                <w:noProof/>
+                <w:webHidden/>
+              </w:rPr>
+              <w:fldChar w:fldCharType="end"/>
+            </w:r>
+          </w:hyperlink>
+        </w:p>
+        <w:p>
+          <w:pPr>
+            <w:pStyle w:val="TOC2"/>
+            <w:tabs>
+              <w:tab w:val="right" w:pos="9350"/>
+            </w:tabs>
+            <w:rPr>
+              <w:i w:val="0"/>
+              <w:iCs w:val="0"/>
+              <w:noProof/>
+            </w:rPr>
+          </w:pPr>
+          <w:hyperlink w:anchor="_Toc469490544" w:history="1">
+            <w:r>
+              <w:rPr>
+                <w:rStyle w:val="Hyperlink"/>
+                <w:noProof/>
+              </w:rPr>
+              <w:t>Do I need to install anything?</w:t>
+            </w:r>
+            <w:r>
+              <w:rPr>
+                <w:noProof/>
+                <w:webHidden/>
+              </w:rPr>
+              <w:tab/>
+            </w:r>
+            <w:r>
+              <w:rPr>
+                <w:noProof/>
+                <w:webHidden/>
+              </w:rPr>
+              <w:fldChar w:fldCharType="begin"/>
+            </w:r>
+            <w:r>
+              <w:rPr>
+                <w:noProof/>
+                <w:webHidden/>
+              </w:rPr>
+              <w:instrText xml:space="preserve"> PAGEREF _Toc469490544 \h </w:instrText>
+            </w:r>
+            <w:r>
+              <w:rPr>
+                <w:noProof/>
+                <w:webHidden/>
+              </w:rPr>
+            </w:r>
+            <w:r>
+              <w:rPr>
+                <w:noProof/>
+                <w:webHidden/>
+              </w:rPr>
+              <w:fldChar w:fldCharType="separate"/>
+            </w:r>
+            <w:r>
+              <w:rPr>
+                <w:noProof/>
+                <w:webHidden/>
+              </w:rPr>
+              <w:t>6</w:t>
+            </w:r>
+            <w:r>
+              <w:rPr>
+                <w:noProof/>
+                <w:webHidden/>
+              </w:rPr>
+              <w:fldChar w:fldCharType="end"/>
+            </w:r>
+          </w:hyperlink>
+        </w:p>
+        <w:p>
+          <w:pPr>
+            <w:pStyle w:val="TOC2"/>
+            <w:tabs>
+              <w:tab w:val="right" w:pos="9350"/>
+            </w:tabs>
+            <w:rPr>
+              <w:i w:val="0"/>
+              <w:iCs w:val="0"/>
+              <w:noProof/>
+            </w:rPr>
+          </w:pPr>
+          <w:hyperlink w:anchor="_Toc469490545" w:history="1">
+            <w:r>
+              <w:rPr>
+                <w:rStyle w:val="Hyperlink"/>
+                <w:noProof/>
+              </w:rPr>
+              <w:t>How do I put my project on the front laptop?</w:t>
+            </w:r>
+            <w:r>
+              <w:rPr>
+                <w:noProof/>
+                <w:webHidden/>
+              </w:rPr>
+              <w:tab/>
+            </w:r>
+            <w:r>
+              <w:rPr>
+                <w:noProof/>
+                <w:webHidden/>
+              </w:rPr>
+              <w:fldChar w:fldCharType="begin"/>
+            </w:r>
+            <w:r>
+              <w:rPr>
+                <w:noProof/>
+                <w:webHidden/>
+              </w:rPr>
+              <w:instrText xml:space="preserve"> PAGEREF _Toc469490545 \h </w:instrText>
+            </w:r>
+            <w:r>
+              <w:rPr>
+                <w:noProof/>
+                <w:webHidden/>
+              </w:rPr>
+            </w:r>
+            <w:r>
+              <w:rPr>
+                <w:noProof/>
+                <w:webHidden/>
+              </w:rPr>
+              <w:fldChar w:fldCharType="separate"/>
+            </w:r>
+            <w:r>
+              <w:rPr>
+                <w:noProof/>
+                <w:webHidden/>
+              </w:rPr>
+              <w:t>6</w:t>
             </w:r>
             <w:r>
               <w:rPr>
@@ -1042,46 +1506,406 @@
       <w:r>
         <w:br w:type="page"/>
       </w:r>
-      <w:bookmarkStart w:id="0" w:name="_GoBack"/>
-      <w:bookmarkEnd w:id="0"/>
     </w:p>
     <w:p>
       <w:pPr>
         <w:pStyle w:val="Heading1"/>
       </w:pPr>
-      <w:bookmarkStart w:id="1" w:name="_Toc466539947"/>
-      <w:r>
+      <w:bookmarkStart w:id="0" w:name="_Toc469490536"/>
+      <w:r>
+        <w:lastRenderedPageBreak/>
+        <w:t>Version History</w:t>
+      </w:r>
+      <w:bookmarkEnd w:id="0"/>
+    </w:p>
+    <w:p/>
+    <w:tbl>
+      <w:tblPr>
+        <w:tblStyle w:val="PlainTable1"/>
+        <w:tblW w:w="0" w:type="auto"/>
+        <w:tblLook w:val="04A0" w:firstRow="1" w:lastRow="0" w:firstColumn="1" w:lastColumn="0" w:noHBand="0" w:noVBand="1"/>
+      </w:tblPr>
+      <w:tblGrid>
+        <w:gridCol w:w="1255"/>
+        <w:gridCol w:w="1260"/>
+        <w:gridCol w:w="3330"/>
+        <w:gridCol w:w="3505"/>
+      </w:tblGrid>
+      <w:tr>
+        <w:trPr>
+          <w:cnfStyle w:val="100000000000" w:firstRow="1" w:lastRow="0" w:firstColumn="0" w:lastColumn="0" w:oddVBand="0" w:evenVBand="0" w:oddHBand="0" w:evenHBand="0" w:firstRowFirstColumn="0" w:firstRowLastColumn="0" w:lastRowFirstColumn="0" w:lastRowLastColumn="0"/>
+        </w:trPr>
+        <w:tc>
+          <w:tcPr>
+            <w:cnfStyle w:val="001000000000" w:firstRow="0" w:lastRow="0" w:firstColumn="1" w:lastColumn="0" w:oddVBand="0" w:evenVBand="0" w:oddHBand="0" w:evenHBand="0" w:firstRowFirstColumn="0" w:firstRowLastColumn="0" w:lastRowFirstColumn="0" w:lastRowLastColumn="0"/>
+            <w:tcW w:w="1255" w:type="dxa"/>
+          </w:tcPr>
+          <w:p>
+            <w:pPr>
+              <w:jc w:val="center"/>
+            </w:pPr>
+            <w:r>
+              <w:t>Version</w:t>
+            </w:r>
+          </w:p>
+        </w:tc>
+        <w:tc>
+          <w:tcPr>
+            <w:tcW w:w="1260" w:type="dxa"/>
+          </w:tcPr>
+          <w:p>
+            <w:pPr>
+              <w:jc w:val="center"/>
+              <w:cnfStyle w:val="100000000000" w:firstRow="1" w:lastRow="0" w:firstColumn="0" w:lastColumn="0" w:oddVBand="0" w:evenVBand="0" w:oddHBand="0" w:evenHBand="0" w:firstRowFirstColumn="0" w:firstRowLastColumn="0" w:lastRowFirstColumn="0" w:lastRowLastColumn="0"/>
+            </w:pPr>
+            <w:r>
+              <w:t>Date</w:t>
+            </w:r>
+          </w:p>
+        </w:tc>
+        <w:tc>
+          <w:tcPr>
+            <w:tcW w:w="3330" w:type="dxa"/>
+          </w:tcPr>
+          <w:p>
+            <w:pPr>
+              <w:jc w:val="center"/>
+              <w:cnfStyle w:val="100000000000" w:firstRow="1" w:lastRow="0" w:firstColumn="0" w:lastColumn="0" w:oddVBand="0" w:evenVBand="0" w:oddHBand="0" w:evenHBand="0" w:firstRowFirstColumn="0" w:firstRowLastColumn="0" w:lastRowFirstColumn="0" w:lastRowLastColumn="0"/>
+            </w:pPr>
+            <w:r>
+              <w:t>Description</w:t>
+            </w:r>
+          </w:p>
+        </w:tc>
+        <w:tc>
+          <w:tcPr>
+            <w:tcW w:w="3505" w:type="dxa"/>
+          </w:tcPr>
+          <w:p>
+            <w:pPr>
+              <w:jc w:val="center"/>
+              <w:cnfStyle w:val="100000000000" w:firstRow="1" w:lastRow="0" w:firstColumn="0" w:lastColumn="0" w:oddVBand="0" w:evenVBand="0" w:oddHBand="0" w:evenHBand="0" w:firstRowFirstColumn="0" w:firstRowLastColumn="0" w:lastRowFirstColumn="0" w:lastRowLastColumn="0"/>
+            </w:pPr>
+            <w:r>
+              <w:t>Reason</w:t>
+            </w:r>
+          </w:p>
+        </w:tc>
+      </w:tr>
+      <w:tr>
+        <w:trPr>
+          <w:cnfStyle w:val="000000100000" w:firstRow="0" w:lastRow="0" w:firstColumn="0" w:lastColumn="0" w:oddVBand="0" w:evenVBand="0" w:oddHBand="1" w:evenHBand="0" w:firstRowFirstColumn="0" w:firstRowLastColumn="0" w:lastRowFirstColumn="0" w:lastRowLastColumn="0"/>
+        </w:trPr>
+        <w:tc>
+          <w:tcPr>
+            <w:cnfStyle w:val="001000000000" w:firstRow="0" w:lastRow="0" w:firstColumn="1" w:lastColumn="0" w:oddVBand="0" w:evenVBand="0" w:oddHBand="0" w:evenHBand="0" w:firstRowFirstColumn="0" w:firstRowLastColumn="0" w:lastRowFirstColumn="0" w:lastRowLastColumn="0"/>
+            <w:tcW w:w="1255" w:type="dxa"/>
+          </w:tcPr>
+          <w:p>
+            <w:r>
+              <w:t>0.1</w:t>
+            </w:r>
+          </w:p>
+        </w:tc>
+        <w:tc>
+          <w:tcPr>
+            <w:tcW w:w="1260" w:type="dxa"/>
+          </w:tcPr>
+          <w:p>
+            <w:pPr>
+              <w:cnfStyle w:val="000000100000" w:firstRow="0" w:lastRow="0" w:firstColumn="0" w:lastColumn="0" w:oddVBand="0" w:evenVBand="0" w:oddHBand="1" w:evenHBand="0" w:firstRowFirstColumn="0" w:firstRowLastColumn="0" w:lastRowFirstColumn="0" w:lastRowLastColumn="0"/>
+            </w:pPr>
+            <w:r>
+              <w:t>12/14/16</w:t>
+            </w:r>
+          </w:p>
+        </w:tc>
+        <w:tc>
+          <w:tcPr>
+            <w:tcW w:w="3330" w:type="dxa"/>
+          </w:tcPr>
+          <w:p>
+            <w:pPr>
+              <w:cnfStyle w:val="000000100000" w:firstRow="0" w:lastRow="0" w:firstColumn="0" w:lastColumn="0" w:oddVBand="0" w:evenVBand="0" w:oddHBand="1" w:evenHBand="0" w:firstRowFirstColumn="0" w:firstRowLastColumn="0" w:lastRowFirstColumn="0" w:lastRowLastColumn="0"/>
+            </w:pPr>
+            <w:r>
+              <w:t>Development version, for testing</w:t>
+            </w:r>
+          </w:p>
+        </w:tc>
+        <w:tc>
+          <w:tcPr>
+            <w:tcW w:w="3505" w:type="dxa"/>
+          </w:tcPr>
+          <w:p>
+            <w:pPr>
+              <w:cnfStyle w:val="000000100000" w:firstRow="0" w:lastRow="0" w:firstColumn="0" w:lastColumn="0" w:oddVBand="0" w:evenVBand="0" w:oddHBand="1" w:evenHBand="0" w:firstRowFirstColumn="0" w:firstRowLastColumn="0" w:lastRowFirstColumn="0" w:lastRowLastColumn="0"/>
+            </w:pPr>
+            <w:r>
+              <w:t>Added new features, such as quick picks, and names in ticket subject</w:t>
+            </w:r>
+          </w:p>
+        </w:tc>
+      </w:tr>
+      <w:tr>
+        <w:tc>
+          <w:tcPr>
+            <w:cnfStyle w:val="001000000000" w:firstRow="0" w:lastRow="0" w:firstColumn="1" w:lastColumn="0" w:oddVBand="0" w:evenVBand="0" w:oddHBand="0" w:evenHBand="0" w:firstRowFirstColumn="0" w:firstRowLastColumn="0" w:lastRowFirstColumn="0" w:lastRowLastColumn="0"/>
+            <w:tcW w:w="1255" w:type="dxa"/>
+          </w:tcPr>
+          <w:p>
+            <w:r>
+              <w:t>1.0</w:t>
+            </w:r>
+          </w:p>
+        </w:tc>
+        <w:tc>
+          <w:tcPr>
+            <w:tcW w:w="1260" w:type="dxa"/>
+          </w:tcPr>
+          <w:p>
+            <w:pPr>
+              <w:cnfStyle w:val="000000000000" w:firstRow="0" w:lastRow="0" w:firstColumn="0" w:lastColumn="0" w:oddVBand="0" w:evenVBand="0" w:oddHBand="0" w:evenHBand="0" w:firstRowFirstColumn="0" w:firstRowLastColumn="0" w:lastRowFirstColumn="0" w:lastRowLastColumn="0"/>
+            </w:pPr>
+            <w:r>
+              <w:t>12/14/16</w:t>
+            </w:r>
+          </w:p>
+        </w:tc>
+        <w:tc>
+          <w:tcPr>
+            <w:tcW w:w="3330" w:type="dxa"/>
+          </w:tcPr>
+          <w:p>
+            <w:pPr>
+              <w:cnfStyle w:val="000000000000" w:firstRow="0" w:lastRow="0" w:firstColumn="0" w:lastColumn="0" w:oddVBand="0" w:evenVBand="0" w:oddHBand="0" w:evenHBand="0" w:firstRowFirstColumn="0" w:firstRowLastColumn="0" w:lastRowFirstColumn="0" w:lastRowLastColumn="0"/>
+            </w:pPr>
+            <w:r>
+              <w:t>First version of the new features to be in-use in the live environment</w:t>
+            </w:r>
+          </w:p>
+        </w:tc>
+        <w:tc>
+          <w:tcPr>
+            <w:tcW w:w="3505" w:type="dxa"/>
+          </w:tcPr>
+          <w:p>
+            <w:pPr>
+              <w:cnfStyle w:val="000000000000" w:firstRow="0" w:lastRow="0" w:firstColumn="0" w:lastColumn="0" w:oddVBand="0" w:evenVBand="0" w:oddHBand="0" w:evenHBand="0" w:firstRowFirstColumn="0" w:firstRowLastColumn="0" w:lastRowFirstColumn="0" w:lastRowLastColumn="0"/>
+            </w:pPr>
+            <w:r>
+              <w:t>New features are tested, and though some edge cases exist, it’s ready to be tested in the live environment.</w:t>
+            </w:r>
+          </w:p>
+        </w:tc>
+      </w:tr>
+      <w:tr>
+        <w:trPr>
+          <w:cnfStyle w:val="000000100000" w:firstRow="0" w:lastRow="0" w:firstColumn="0" w:lastColumn="0" w:oddVBand="0" w:evenVBand="0" w:oddHBand="1" w:evenHBand="0" w:firstRowFirstColumn="0" w:firstRowLastColumn="0" w:lastRowFirstColumn="0" w:lastRowLastColumn="0"/>
+        </w:trPr>
+        <w:tc>
+          <w:tcPr>
+            <w:cnfStyle w:val="001000000000" w:firstRow="0" w:lastRow="0" w:firstColumn="1" w:lastColumn="0" w:oddVBand="0" w:evenVBand="0" w:oddHBand="0" w:evenHBand="0" w:firstRowFirstColumn="0" w:firstRowLastColumn="0" w:lastRowFirstColumn="0" w:lastRowLastColumn="0"/>
+            <w:tcW w:w="1255" w:type="dxa"/>
+          </w:tcPr>
+          <w:p/>
+        </w:tc>
+        <w:tc>
+          <w:tcPr>
+            <w:tcW w:w="1260" w:type="dxa"/>
+          </w:tcPr>
+          <w:p>
+            <w:pPr>
+              <w:cnfStyle w:val="000000100000" w:firstRow="0" w:lastRow="0" w:firstColumn="0" w:lastColumn="0" w:oddVBand="0" w:evenVBand="0" w:oddHBand="1" w:evenHBand="0" w:firstRowFirstColumn="0" w:firstRowLastColumn="0" w:lastRowFirstColumn="0" w:lastRowLastColumn="0"/>
+            </w:pPr>
+          </w:p>
+        </w:tc>
+        <w:tc>
+          <w:tcPr>
+            <w:tcW w:w="3330" w:type="dxa"/>
+          </w:tcPr>
+          <w:p>
+            <w:pPr>
+              <w:cnfStyle w:val="000000100000" w:firstRow="0" w:lastRow="0" w:firstColumn="0" w:lastColumn="0" w:oddVBand="0" w:evenVBand="0" w:oddHBand="1" w:evenHBand="0" w:firstRowFirstColumn="0" w:firstRowLastColumn="0" w:lastRowFirstColumn="0" w:lastRowLastColumn="0"/>
+            </w:pPr>
+          </w:p>
+        </w:tc>
+        <w:tc>
+          <w:tcPr>
+            <w:tcW w:w="3505" w:type="dxa"/>
+          </w:tcPr>
+          <w:p>
+            <w:pPr>
+              <w:cnfStyle w:val="000000100000" w:firstRow="0" w:lastRow="0" w:firstColumn="0" w:lastColumn="0" w:oddVBand="0" w:evenVBand="0" w:oddHBand="1" w:evenHBand="0" w:firstRowFirstColumn="0" w:firstRowLastColumn="0" w:lastRowFirstColumn="0" w:lastRowLastColumn="0"/>
+            </w:pPr>
+          </w:p>
+        </w:tc>
+      </w:tr>
+      <w:tr>
+        <w:tc>
+          <w:tcPr>
+            <w:cnfStyle w:val="001000000000" w:firstRow="0" w:lastRow="0" w:firstColumn="1" w:lastColumn="0" w:oddVBand="0" w:evenVBand="0" w:oddHBand="0" w:evenHBand="0" w:firstRowFirstColumn="0" w:firstRowLastColumn="0" w:lastRowFirstColumn="0" w:lastRowLastColumn="0"/>
+            <w:tcW w:w="1255" w:type="dxa"/>
+          </w:tcPr>
+          <w:p/>
+        </w:tc>
+        <w:tc>
+          <w:tcPr>
+            <w:tcW w:w="1260" w:type="dxa"/>
+          </w:tcPr>
+          <w:p>
+            <w:pPr>
+              <w:cnfStyle w:val="000000000000" w:firstRow="0" w:lastRow="0" w:firstColumn="0" w:lastColumn="0" w:oddVBand="0" w:evenVBand="0" w:oddHBand="0" w:evenHBand="0" w:firstRowFirstColumn="0" w:firstRowLastColumn="0" w:lastRowFirstColumn="0" w:lastRowLastColumn="0"/>
+            </w:pPr>
+          </w:p>
+        </w:tc>
+        <w:tc>
+          <w:tcPr>
+            <w:tcW w:w="3330" w:type="dxa"/>
+          </w:tcPr>
+          <w:p>
+            <w:pPr>
+              <w:cnfStyle w:val="000000000000" w:firstRow="0" w:lastRow="0" w:firstColumn="0" w:lastColumn="0" w:oddVBand="0" w:evenVBand="0" w:oddHBand="0" w:evenHBand="0" w:firstRowFirstColumn="0" w:firstRowLastColumn="0" w:lastRowFirstColumn="0" w:lastRowLastColumn="0"/>
+            </w:pPr>
+          </w:p>
+        </w:tc>
+        <w:tc>
+          <w:tcPr>
+            <w:tcW w:w="3505" w:type="dxa"/>
+          </w:tcPr>
+          <w:p>
+            <w:pPr>
+              <w:cnfStyle w:val="000000000000" w:firstRow="0" w:lastRow="0" w:firstColumn="0" w:lastColumn="0" w:oddVBand="0" w:evenVBand="0" w:oddHBand="0" w:evenHBand="0" w:firstRowFirstColumn="0" w:firstRowLastColumn="0" w:lastRowFirstColumn="0" w:lastRowLastColumn="0"/>
+            </w:pPr>
+          </w:p>
+        </w:tc>
+      </w:tr>
+    </w:tbl>
+    <w:p/>
+    <w:p/>
+    <w:p>
+      <w:r>
+        <w:br w:type="page"/>
+      </w:r>
+    </w:p>
+    <w:p>
+      <w:pPr>
+        <w:pStyle w:val="Heading1"/>
+      </w:pPr>
+      <w:bookmarkStart w:id="1" w:name="_Toc469490537"/>
+      <w:r>
+        <w:lastRenderedPageBreak/>
         <w:t>SECTION 1: Introduction to the System</w:t>
       </w:r>
       <w:bookmarkEnd w:id="1"/>
+    </w:p>
+    <w:p>
+      <w:pPr>
+        <w:pStyle w:val="Heading2"/>
+      </w:pPr>
+      <w:bookmarkStart w:id="2" w:name="_Toc469490538"/>
+      <w:r>
+        <w:t xml:space="preserve">Purpose of the </w:t>
+      </w:r>
+      <w:r>
+        <w:t>system</w:t>
+      </w:r>
+      <w:bookmarkEnd w:id="2"/>
+    </w:p>
+    <w:p>
+      <w:r>
+        <w:tab/>
+        <w:t>The CougTech Customer logger system exists to make tr</w:t>
+      </w:r>
+      <w:r>
+        <w:t xml:space="preserve">acking customer tickets easier. It allows customers to create their own tickets in the OTRS system, which are then picked up by the tech while working on issues. This helps replace the previous process, where techs had to manually create a ticket for each customer interaction, and there was a very low actual rate of ticket creation. By having each customer create their own ticket on a mostly automated system, it offloads some of the ticketing work to the customer, and has succeeded in </w:t>
+      </w:r>
+      <w:r>
+        <w:t>increasing the</w:t>
+      </w:r>
+      <w:r>
+        <w:t xml:space="preserve"> percent of customer interactions that are tracked on the OTRS system.</w:t>
+      </w:r>
     </w:p>
     <w:p/>
     <w:p>
       <w:pPr>
         <w:pStyle w:val="Heading2"/>
       </w:pPr>
-      <w:bookmarkStart w:id="2" w:name="_Toc466539948"/>
-      <w:r>
-        <w:t>Purpose of the System</w:t>
-      </w:r>
-      <w:bookmarkEnd w:id="2"/>
+      <w:bookmarkStart w:id="3" w:name="_Toc469490539"/>
+      <w:r>
+        <w:t xml:space="preserve">An </w:t>
+      </w:r>
+      <w:r>
+        <w:t>example of use</w:t>
+      </w:r>
+      <w:bookmarkEnd w:id="3"/>
+    </w:p>
+    <w:p>
+      <w:r>
+        <w:tab/>
+        <w:t xml:space="preserve">A customer named John Smith comes into CougTech looking for help installing Windows Updates. They are greeted at the front desk, and asked to create a ticket on the Customer Logger. They input their WSU ID number (8 digits long), and press enter. Next, they are asked if they have an appointment, and select no. The next page asks them to briefly describe their issue. They select “software”, and type a description into the box at the bottom, “need help installing Windows Updates”. Finally, they are taken to the confirmation screen, and the greeter will have </w:t>
+      </w:r>
+      <w:r>
+        <w:t>them take a seat.</w:t>
+      </w:r>
+    </w:p>
+    <w:p>
+      <w:r>
+        <w:tab/>
+        <w:t>At this point, the customer’s interaction with the system is now complete.</w:t>
+      </w:r>
+    </w:p>
+    <w:p>
+      <w:r>
+        <w:tab/>
+        <w:t xml:space="preserve">The Customer Logger </w:t>
+      </w:r>
+      <w:r>
+        <w:t>will now package up the information and sent it as an email to the OTRS ticketing system. In addition, it spoofs the client’s WSU email address so that the ticket originates from the customer. How this is managed will be discussed later.</w:t>
+      </w:r>
+    </w:p>
+    <w:p>
+      <w:r>
+        <w:tab/>
+        <w:t>The greeter will take the new ticket in the OTRS queue and will assign it to the tech currently helping the customer.</w:t>
+      </w:r>
     </w:p>
     <w:p/>
+    <w:p/>
     <w:p>
       <w:r>
+        <w:br w:type="page"/>
+      </w:r>
+    </w:p>
+    <w:p>
+      <w:pPr>
+        <w:pStyle w:val="Heading1"/>
+      </w:pPr>
+      <w:bookmarkStart w:id="4" w:name="_Toc469490540"/>
+      <w:r>
+        <w:lastRenderedPageBreak/>
+        <w:t>SECTION 2: Implementation of the Customer Logger System</w:t>
+      </w:r>
+      <w:bookmarkEnd w:id="4"/>
+    </w:p>
+    <w:p>
+      <w:pPr>
+        <w:pStyle w:val="Heading2"/>
+      </w:pPr>
+      <w:bookmarkStart w:id="5" w:name="_Toc469490541"/>
+      <w:r>
+        <w:t xml:space="preserve">The </w:t>
+      </w:r>
+      <w:r>
+        <w:t>different pages of the program</w:t>
+      </w:r>
+      <w:bookmarkEnd w:id="5"/>
+    </w:p>
+    <w:p>
+      <w:r>
         <w:tab/>
-        <w:t xml:space="preserve">The </w:t>
-      </w:r>
-      <w:proofErr w:type="spellStart"/>
-      <w:r>
-        <w:t>CougTech</w:t>
-      </w:r>
-      <w:proofErr w:type="spellEnd"/>
-      <w:r>
-        <w:t xml:space="preserve"> Customer logger system exists to make tr</w:t>
-      </w:r>
-      <w:r>
-        <w:t>acking customer tickets easier. It allows customers to create their own tickets in the OTRS system, which are then picked up by the tech while working on issues. This helps replace the previous process, where techs had to manually create a ticket for each customer interaction, and there was a very low actual rate of ticket creation. By having each customer create their own ticket on a mostly automated system, it offloads some of the ticketing work to the customer, and has succeeded in increasing  the percent of customer interactions that are tracked on the OTRS system.</w:t>
+        <w:t>The CougTech customer logger is set up as a series of pages that interact with the user, gather information, and share information among themselves.</w:t>
       </w:r>
     </w:p>
     <w:p/>
@@ -1089,70 +1913,261 @@
       <w:pPr>
         <w:pStyle w:val="Heading2"/>
       </w:pPr>
-      <w:bookmarkStart w:id="3" w:name="_Toc466539949"/>
-      <w:r>
-        <w:t>An Example of Use</w:t>
-      </w:r>
-      <w:bookmarkEnd w:id="3"/>
+      <w:bookmarkStart w:id="6" w:name="_Toc469490542"/>
+      <w:r>
+        <w:t xml:space="preserve">A </w:t>
+      </w:r>
+      <w:r>
+        <w:t>normal issue process diagram</w:t>
+      </w:r>
+      <w:bookmarkEnd w:id="6"/>
+    </w:p>
+    <w:p>
+      <w:pPr>
+        <w:keepNext/>
+        <w:rPr>
+          <w:noProof/>
+        </w:rPr>
+      </w:pPr>
+      <w:r>
+        <w:rPr>
+          <w:noProof/>
+        </w:rPr>
+        <w:tab/>
+        <w:t>The following diagram shows the flow of control between the different pages of the program during a normal logger use. In this case, the customer does not have an appointment.</w:t>
+      </w:r>
+    </w:p>
+    <w:p>
+      <w:pPr>
+        <w:keepNext/>
+      </w:pPr>
+      <w:r>
+        <w:rPr>
+          <w:noProof/>
+        </w:rPr>
+        <w:drawing>
+          <wp:inline distT="0" distB="0" distL="0" distR="0" wp14:anchorId="041A78B1" wp14:editId="1ADCF481">
+            <wp:extent cx="5543550" cy="5334000"/>
+            <wp:effectExtent l="0" t="0" r="0" b="0"/>
+            <wp:docPr id="1" name="Picture 1"/>
+            <wp:cNvGraphicFramePr>
+              <a:graphicFrameLocks xmlns:a="http://schemas.openxmlformats.org/drawingml/2006/main" noChangeAspect="1"/>
+            </wp:cNvGraphicFramePr>
+            <a:graphic xmlns:a="http://schemas.openxmlformats.org/drawingml/2006/main">
+              <a:graphicData uri="http://schemas.openxmlformats.org/drawingml/2006/picture">
+                <pic:pic xmlns:pic="http://schemas.openxmlformats.org/drawingml/2006/picture">
+                  <pic:nvPicPr>
+                    <pic:cNvPr id="1" name="Normal Issue Process Diagram.png"/>
+                    <pic:cNvPicPr/>
+                  </pic:nvPicPr>
+                  <pic:blipFill rotWithShape="1">
+                    <a:blip r:embed="rId7">
+                      <a:extLst>
+                        <a:ext uri="{28A0092B-C50C-407E-A947-70E740481C1C}">
+                          <a14:useLocalDpi xmlns:a14="http://schemas.microsoft.com/office/drawing/2010/main" val="0"/>
+                        </a:ext>
+                      </a:extLst>
+                    </a:blip>
+                    <a:srcRect l="1122" t="1167" r="5610" b="5604"/>
+                    <a:stretch/>
+                  </pic:blipFill>
+                  <pic:spPr bwMode="auto">
+                    <a:xfrm>
+                      <a:off x="0" y="0"/>
+                      <a:ext cx="5543550" cy="5334000"/>
+                    </a:xfrm>
+                    <a:prstGeom prst="rect">
+                      <a:avLst/>
+                    </a:prstGeom>
+                    <a:ln>
+                      <a:noFill/>
+                    </a:ln>
+                    <a:extLst>
+                      <a:ext uri="{53640926-AAD7-44D8-BBD7-CCE9431645EC}">
+                        <a14:shadowObscured xmlns:a14="http://schemas.microsoft.com/office/drawing/2010/main"/>
+                      </a:ext>
+                    </a:extLst>
+                  </pic:spPr>
+                </pic:pic>
+              </a:graphicData>
+            </a:graphic>
+          </wp:inline>
+        </w:drawing>
+      </w:r>
+    </w:p>
+    <w:p>
+      <w:pPr>
+        <w:pStyle w:val="Caption"/>
+        <w:jc w:val="center"/>
+      </w:pPr>
+      <w:r>
+        <w:t xml:space="preserve">Figure </w:t>
+      </w:r>
+      <w:fldSimple w:instr=" SEQ Figure \* ARABIC ">
+        <w:r>
+          <w:rPr>
+            <w:noProof/>
+          </w:rPr>
+          <w:t>1</w:t>
+        </w:r>
+      </w:fldSimple>
+      <w:r>
+        <w:t>: A Normal Issue Process Diagram</w:t>
+      </w:r>
+    </w:p>
+    <w:p>
+      <w:r>
+        <w:lastRenderedPageBreak/>
+        <w:tab/>
+        <w:t xml:space="preserve">Of note is the fact that each page fires off an event when it is complete (for our purposes, when the “enter” button is pressed on that page). This event is caught by the </w:t>
+      </w:r>
+      <w:r>
+        <w:t>“</w:t>
+      </w:r>
+      <w:proofErr w:type="spellStart"/>
+      <w:r>
+        <w:t>MainWindow</w:t>
+      </w:r>
+      <w:proofErr w:type="spellEnd"/>
+      <w:r>
+        <w:t>”</w:t>
+      </w:r>
+      <w:r>
+        <w:t xml:space="preserve">, and causes the next page in the sequence to be displayed. The overall effect is that the </w:t>
+      </w:r>
+      <w:r>
+        <w:t>“</w:t>
+      </w:r>
+      <w:proofErr w:type="spellStart"/>
+      <w:r>
+        <w:t>MainWindow</w:t>
+      </w:r>
+      <w:proofErr w:type="spellEnd"/>
+      <w:r>
+        <w:t>”</w:t>
+      </w:r>
+      <w:r>
+        <w:t xml:space="preserve"> class is the “traffic director” for the program’s execution.</w:t>
+      </w:r>
     </w:p>
     <w:p/>
-    <w:p>
-      <w:r>
-        <w:tab/>
-        <w:t xml:space="preserve">A customer named John Smith comes into </w:t>
-      </w:r>
-      <w:proofErr w:type="spellStart"/>
-      <w:r>
-        <w:t>CougTech</w:t>
-      </w:r>
-      <w:proofErr w:type="spellEnd"/>
-      <w:r>
-        <w:t xml:space="preserve"> looking for help installing Windows Updates. They are greeted at the front desk, and asked to create a ticket on the Customer Logger. They input their WSU ID number (8 digits long), and press enter. Next, they are asked if they have an appointment, and select no. The next page asks them to briefly describe their issue. They select “software”, and type a description into the box at the bottom, “need help installing Windows Updates”. Finally, they are taken to the confirmation screen, and the greeter will have </w:t>
-      </w:r>
-      <w:r>
-        <w:t>them take a seat.</w:t>
-      </w:r>
-    </w:p>
-    <w:p/>
-    <w:p>
-      <w:r>
-        <w:tab/>
-        <w:t>At this point, the customer’s interaction with the system is now complete.</w:t>
-      </w:r>
-    </w:p>
-    <w:p/>
-    <w:p>
-      <w:r>
-        <w:tab/>
-        <w:t xml:space="preserve">The Customer Logger </w:t>
-      </w:r>
-      <w:r>
-        <w:t>will now package up the information and sent it as an email to the OTRS ticketing system. In addition, it spoofs the client’s WSU email address so that the ticket originates from the customer. How this is managed will be discussed later.</w:t>
-      </w:r>
-    </w:p>
-    <w:p/>
-    <w:p>
-      <w:r>
-        <w:tab/>
-        <w:t>The greeter will take the new ticket in the OTRS queue and will assign it to the tech currently helping the customer.</w:t>
-      </w:r>
-    </w:p>
-    <w:p/>
-    <w:p/>
-    <w:p>
-      <w:r>
-        <w:br w:type="page"/>
-      </w:r>
-    </w:p>
     <w:p>
       <w:pPr>
         <w:pStyle w:val="Heading1"/>
       </w:pPr>
-      <w:bookmarkStart w:id="4" w:name="_Toc466539950"/>
-      <w:r>
-        <w:t>SECTION 2: Implementation of the Customer Logger System</w:t>
-      </w:r>
-      <w:bookmarkEnd w:id="4"/>
+      <w:bookmarkStart w:id="7" w:name="_Toc469490543"/>
+      <w:r>
+        <w:t xml:space="preserve">SECTION 3: </w:t>
+      </w:r>
+      <w:r>
+        <w:t>Placing the Program onto a laptop</w:t>
+      </w:r>
+      <w:bookmarkEnd w:id="7"/>
+    </w:p>
+    <w:p>
+      <w:pPr>
+        <w:pStyle w:val="Heading2"/>
+      </w:pPr>
+      <w:bookmarkStart w:id="8" w:name="_Toc469490544"/>
+      <w:r>
+        <w:t xml:space="preserve">Do </w:t>
+      </w:r>
+      <w:r>
+        <w:t>I need to install anything</w:t>
+      </w:r>
+      <w:r>
+        <w:t>?</w:t>
+      </w:r>
+      <w:bookmarkEnd w:id="8"/>
+    </w:p>
+    <w:p>
+      <w:r>
+        <w:tab/>
+        <w:t>Nope. While previous versions of this project did include an installer, it was never actually used, just packed along with the other code files.</w:t>
+      </w:r>
+    </w:p>
+    <w:p>
+      <w:r>
+        <w:tab/>
+        <w:t>This project is simple enough that a production build from any x64 windows machine *should* work on the laptop at the front. THIS CANNOT BE GUARANTEED.</w:t>
+      </w:r>
+    </w:p>
+    <w:p>
+      <w:pPr>
+        <w:pStyle w:val="Heading2"/>
+      </w:pPr>
+      <w:bookmarkStart w:id="9" w:name="_Toc469490545"/>
+      <w:r>
+        <w:t>How do I put my project on the front laptop?</w:t>
+      </w:r>
+      <w:bookmarkEnd w:id="9"/>
+    </w:p>
+    <w:p>
+      <w:r>
+        <w:tab/>
+        <w:t>To have the project start running live on the front desk system, complete the following steps:</w:t>
+      </w:r>
+    </w:p>
+    <w:p>
+      <w:pPr>
+        <w:pStyle w:val="ListParagraph"/>
+        <w:numPr>
+          <w:ilvl w:val="0"/>
+          <w:numId w:val="1"/>
+        </w:numPr>
+      </w:pPr>
+      <w:r>
+        <w:t>Clone the project from the CougTech GitHub repository onto your own computer</w:t>
+      </w:r>
+    </w:p>
+    <w:p>
+      <w:pPr>
+        <w:pStyle w:val="ListParagraph"/>
+        <w:numPr>
+          <w:ilvl w:val="1"/>
+          <w:numId w:val="1"/>
+        </w:numPr>
+      </w:pPr>
+      <w:r>
+        <w:t>“</w:t>
+      </w:r>
+      <w:proofErr w:type="spellStart"/>
+      <w:r>
+        <w:rPr>
+          <w:rFonts w:ascii="Courier New" w:hAnsi="Courier New" w:cs="Courier New"/>
+        </w:rPr>
+        <w:t>git</w:t>
+      </w:r>
+      <w:proofErr w:type="spellEnd"/>
+      <w:r>
+        <w:rPr>
+          <w:rFonts w:ascii="Courier New" w:hAnsi="Courier New" w:cs="Courier New"/>
+        </w:rPr>
+        <w:t xml:space="preserve"> clone </w:t>
+      </w:r>
+      <w:r>
+        <w:rPr>
+          <w:rFonts w:ascii="Courier New" w:hAnsi="Courier New" w:cs="Courier New"/>
+        </w:rPr>
+        <w:t>https://github.com/CougTech/CustomerLogger</w:t>
+      </w:r>
+      <w:r>
+        <w:t>”</w:t>
+      </w:r>
+    </w:p>
+    <w:p>
+      <w:pPr>
+        <w:pStyle w:val="ListParagraph"/>
+        <w:numPr>
+          <w:ilvl w:val="0"/>
+          <w:numId w:val="1"/>
+        </w:numPr>
+      </w:pPr>
+      <w:r>
+        <w:t xml:space="preserve">Open the project in visual </w:t>
+      </w:r>
+      <w:bookmarkStart w:id="10" w:name="_GoBack"/>
+      <w:bookmarkEnd w:id="10"/>
     </w:p>
     <w:sectPr>
       <w:pgSz w:w="12240" w:h="15840"/>
@@ -1165,20 +2180,116 @@
 </w:document>
 </file>
 
+<file path=word/numbering.xml><?xml version="1.0" encoding="utf-8"?>
+<w:numbering xmlns:wpc="http://schemas.microsoft.com/office/word/2010/wordprocessingCanvas" xmlns:cx="http://schemas.microsoft.com/office/drawing/2014/chartex" xmlns:cx1="http://schemas.microsoft.com/office/drawing/2015/9/8/chartex" xmlns:cx2="http://schemas.microsoft.com/office/drawing/2015/10/21/chartex" xmlns:cx3="http://schemas.microsoft.com/office/drawing/2016/5/9/chartex" xmlns:cx4="http://schemas.microsoft.com/office/drawing/2016/5/10/chartex" xmlns:cx5="http://schemas.microsoft.com/office/drawing/2016/5/11/chartex" xmlns:mc="http://schemas.openxmlformats.org/markup-compatibility/2006" xmlns:o="urn:schemas-microsoft-com:office:office" xmlns:r="http://schemas.openxmlformats.org/officeDocument/2006/relationships" xmlns:m="http://schemas.openxmlformats.org/officeDocument/2006/math" xmlns:v="urn:schemas-microsoft-com:vml" xmlns:wp14="http://schemas.microsoft.com/office/word/2010/wordprocessingDrawing" xmlns:wp="http://schemas.openxmlformats.org/drawingml/2006/wordprocessingDrawing" xmlns:w10="urn:schemas-microsoft-com:office:word" xmlns:w="http://schemas.openxmlformats.org/wordprocessingml/2006/main" xmlns:w14="http://schemas.microsoft.com/office/word/2010/wordml" xmlns:w15="http://schemas.microsoft.com/office/word/2012/wordml" xmlns:w16se="http://schemas.microsoft.com/office/word/2015/wordml/symex" xmlns:wpg="http://schemas.microsoft.com/office/word/2010/wordprocessingGroup" xmlns:wpi="http://schemas.microsoft.com/office/word/2010/wordprocessingInk" xmlns:wne="http://schemas.microsoft.com/office/word/2006/wordml" xmlns:wps="http://schemas.microsoft.com/office/word/2010/wordprocessingShape" mc:Ignorable="w14 w15 w16se wp14">
+  <w:abstractNum w:abstractNumId="0" w15:restartNumberingAfterBreak="0">
+    <w:nsid w:val="7BDD1989"/>
+    <w:multiLevelType w:val="hybridMultilevel"/>
+    <w:tmpl w:val="95148528"/>
+    <w:lvl w:ilvl="0" w:tplc="0409000F">
+      <w:start w:val="1"/>
+      <w:numFmt w:val="decimal"/>
+      <w:lvlText w:val="%1."/>
+      <w:lvlJc w:val="left"/>
+      <w:pPr>
+        <w:ind w:left="720" w:hanging="360"/>
+      </w:pPr>
+    </w:lvl>
+    <w:lvl w:ilvl="1" w:tplc="04090019">
+      <w:start w:val="1"/>
+      <w:numFmt w:val="lowerLetter"/>
+      <w:lvlText w:val="%2."/>
+      <w:lvlJc w:val="left"/>
+      <w:pPr>
+        <w:ind w:left="1440" w:hanging="360"/>
+      </w:pPr>
+    </w:lvl>
+    <w:lvl w:ilvl="2" w:tplc="0409001B" w:tentative="1">
+      <w:start w:val="1"/>
+      <w:numFmt w:val="lowerRoman"/>
+      <w:lvlText w:val="%3."/>
+      <w:lvlJc w:val="right"/>
+      <w:pPr>
+        <w:ind w:left="2160" w:hanging="180"/>
+      </w:pPr>
+    </w:lvl>
+    <w:lvl w:ilvl="3" w:tplc="0409000F" w:tentative="1">
+      <w:start w:val="1"/>
+      <w:numFmt w:val="decimal"/>
+      <w:lvlText w:val="%4."/>
+      <w:lvlJc w:val="left"/>
+      <w:pPr>
+        <w:ind w:left="2880" w:hanging="360"/>
+      </w:pPr>
+    </w:lvl>
+    <w:lvl w:ilvl="4" w:tplc="04090019" w:tentative="1">
+      <w:start w:val="1"/>
+      <w:numFmt w:val="lowerLetter"/>
+      <w:lvlText w:val="%5."/>
+      <w:lvlJc w:val="left"/>
+      <w:pPr>
+        <w:ind w:left="3600" w:hanging="360"/>
+      </w:pPr>
+    </w:lvl>
+    <w:lvl w:ilvl="5" w:tplc="0409001B" w:tentative="1">
+      <w:start w:val="1"/>
+      <w:numFmt w:val="lowerRoman"/>
+      <w:lvlText w:val="%6."/>
+      <w:lvlJc w:val="right"/>
+      <w:pPr>
+        <w:ind w:left="4320" w:hanging="180"/>
+      </w:pPr>
+    </w:lvl>
+    <w:lvl w:ilvl="6" w:tplc="0409000F" w:tentative="1">
+      <w:start w:val="1"/>
+      <w:numFmt w:val="decimal"/>
+      <w:lvlText w:val="%7."/>
+      <w:lvlJc w:val="left"/>
+      <w:pPr>
+        <w:ind w:left="5040" w:hanging="360"/>
+      </w:pPr>
+    </w:lvl>
+    <w:lvl w:ilvl="7" w:tplc="04090019" w:tentative="1">
+      <w:start w:val="1"/>
+      <w:numFmt w:val="lowerLetter"/>
+      <w:lvlText w:val="%8."/>
+      <w:lvlJc w:val="left"/>
+      <w:pPr>
+        <w:ind w:left="5760" w:hanging="360"/>
+      </w:pPr>
+    </w:lvl>
+    <w:lvl w:ilvl="8" w:tplc="0409001B" w:tentative="1">
+      <w:start w:val="1"/>
+      <w:numFmt w:val="lowerRoman"/>
+      <w:lvlText w:val="%9."/>
+      <w:lvlJc w:val="right"/>
+      <w:pPr>
+        <w:ind w:left="6480" w:hanging="180"/>
+      </w:pPr>
+    </w:lvl>
+  </w:abstractNum>
+  <w:num w:numId="1">
+    <w:abstractNumId w:val="0"/>
+  </w:num>
+</w:numbering>
+</file>
+
 <file path=word/styles.xml><?xml version="1.0" encoding="utf-8"?>
-<w:styles xmlns:mc="http://schemas.openxmlformats.org/markup-compatibility/2006" xmlns:r="http://schemas.openxmlformats.org/officeDocument/2006/relationships" xmlns:w="http://schemas.openxmlformats.org/wordprocessingml/2006/main" xmlns:w14="http://schemas.microsoft.com/office/word/2010/wordml" xmlns:w15="http://schemas.microsoft.com/office/word/2012/wordml" mc:Ignorable="w14 w15">
+<w:styles xmlns:mc="http://schemas.openxmlformats.org/markup-compatibility/2006" xmlns:r="http://schemas.openxmlformats.org/officeDocument/2006/relationships" xmlns:w="http://schemas.openxmlformats.org/wordprocessingml/2006/main" xmlns:w14="http://schemas.microsoft.com/office/word/2010/wordml" xmlns:w15="http://schemas.microsoft.com/office/word/2012/wordml" xmlns:w16se="http://schemas.microsoft.com/office/word/2015/wordml/symex" mc:Ignorable="w14 w15 w16se">
   <w:docDefaults>
     <w:rPrDefault>
       <w:rPr>
-        <w:rFonts w:asciiTheme="minorHAnsi" w:eastAsiaTheme="minorHAnsi" w:hAnsiTheme="minorHAnsi" w:cstheme="minorBidi"/>
-        <w:sz w:val="24"/>
-        <w:szCs w:val="24"/>
+        <w:rFonts w:asciiTheme="minorHAnsi" w:eastAsiaTheme="minorEastAsia" w:hAnsiTheme="minorHAnsi" w:cstheme="minorBidi"/>
         <w:lang w:val="en-US" w:eastAsia="en-US" w:bidi="ar-SA"/>
       </w:rPr>
     </w:rPrDefault>
-    <w:pPrDefault/>
+    <w:pPrDefault>
+      <w:pPr>
+        <w:spacing w:before="100" w:after="200" w:line="276" w:lineRule="auto"/>
+      </w:pPr>
+    </w:pPrDefault>
   </w:docDefaults>
-  <w:latentStyles w:defLockedState="0" w:defUIPriority="99" w:defSemiHidden="0" w:defUnhideWhenUsed="0" w:defQFormat="0" w:count="382">
+  <w:latentStyles w:defLockedState="0" w:defUIPriority="99" w:defSemiHidden="0" w:defUnhideWhenUsed="0" w:defQFormat="0" w:count="374">
     <w:lsdException w:name="Normal" w:uiPriority="0" w:qFormat="1"/>
     <w:lsdException w:name="heading 1" w:uiPriority="9" w:qFormat="1"/>
     <w:lsdException w:name="heading 2" w:semiHidden="1" w:uiPriority="9" w:unhideWhenUsed="1" w:qFormat="1"/>
@@ -1335,15 +2446,6 @@
     <w:lsdException w:name="Balloon Text" w:semiHidden="1" w:unhideWhenUsed="1"/>
     <w:lsdException w:name="Table Grid" w:uiPriority="39"/>
     <w:lsdException w:name="Table Theme" w:semiHidden="1" w:unhideWhenUsed="1"/>
-    <w:lsdException w:name="Note Level 1" w:semiHidden="1" w:unhideWhenUsed="1"/>
-    <w:lsdException w:name="Note Level 2" w:semiHidden="1" w:unhideWhenUsed="1"/>
-    <w:lsdException w:name="Note Level 3" w:semiHidden="1" w:unhideWhenUsed="1"/>
-    <w:lsdException w:name="Note Level 4" w:semiHidden="1" w:unhideWhenUsed="1"/>
-    <w:lsdException w:name="Note Level 5" w:semiHidden="1" w:unhideWhenUsed="1"/>
-    <w:lsdException w:name="Note Level 6" w:semiHidden="1" w:unhideWhenUsed="1"/>
-    <w:lsdException w:name="Note Level 7" w:semiHidden="1" w:unhideWhenUsed="1"/>
-    <w:lsdException w:name="Note Level 8" w:semiHidden="1" w:unhideWhenUsed="1"/>
-    <w:lsdException w:name="Note Level 9" w:semiHidden="1" w:unhideWhenUsed="1"/>
     <w:lsdException w:name="Placeholder Text" w:semiHidden="1"/>
     <w:lsdException w:name="No Spacing" w:uiPriority="1" w:qFormat="1"/>
     <w:lsdException w:name="Light Shading" w:uiPriority="60"/>
@@ -1565,6 +2667,7 @@
   <w:style w:type="paragraph" w:default="1" w:styleId="Normal">
     <w:name w:val="Normal"/>
     <w:qFormat/>
+    <w:rsid w:val="00E0410B"/>
   </w:style>
   <w:style w:type="paragraph" w:styleId="Heading1">
     <w:name w:val="heading 1"/>
@@ -1573,18 +2676,24 @@
     <w:link w:val="Heading1Char"/>
     <w:uiPriority w:val="9"/>
     <w:qFormat/>
-    <w:rsid w:val="00C02845"/>
+    <w:rsid w:val="00E0410B"/>
     <w:pPr>
-      <w:keepNext/>
-      <w:keepLines/>
-      <w:spacing w:before="240"/>
+      <w:pBdr>
+        <w:top w:val="single" w:sz="24" w:space="0" w:color="A5300F" w:themeColor="accent1"/>
+        <w:left w:val="single" w:sz="24" w:space="0" w:color="A5300F" w:themeColor="accent1"/>
+        <w:bottom w:val="single" w:sz="24" w:space="0" w:color="A5300F" w:themeColor="accent1"/>
+        <w:right w:val="single" w:sz="24" w:space="0" w:color="A5300F" w:themeColor="accent1"/>
+      </w:pBdr>
+      <w:shd w:val="clear" w:color="auto" w:fill="A5300F" w:themeFill="accent1"/>
+      <w:spacing w:after="0"/>
       <w:outlineLvl w:val="0"/>
     </w:pPr>
     <w:rPr>
-      <w:rFonts w:asciiTheme="majorHAnsi" w:eastAsiaTheme="majorEastAsia" w:hAnsiTheme="majorHAnsi" w:cstheme="majorBidi"/>
-      <w:color w:val="2E74B5" w:themeColor="accent1" w:themeShade="BF"/>
-      <w:sz w:val="32"/>
-      <w:szCs w:val="32"/>
+      <w:caps/>
+      <w:color w:val="FFFFFF" w:themeColor="background1"/>
+      <w:spacing w:val="15"/>
+      <w:sz w:val="22"/>
+      <w:szCs w:val="22"/>
     </w:rPr>
   </w:style>
   <w:style w:type="paragraph" w:styleId="Heading2">
@@ -1595,18 +2704,177 @@
     <w:uiPriority w:val="9"/>
     <w:unhideWhenUsed/>
     <w:qFormat/>
-    <w:rsid w:val="00C02845"/>
+    <w:rsid w:val="00E0410B"/>
     <w:pPr>
-      <w:keepNext/>
-      <w:keepLines/>
-      <w:spacing w:before="40"/>
+      <w:pBdr>
+        <w:top w:val="single" w:sz="24" w:space="0" w:color="F9CEC2" w:themeColor="accent1" w:themeTint="33"/>
+        <w:left w:val="single" w:sz="24" w:space="0" w:color="F9CEC2" w:themeColor="accent1" w:themeTint="33"/>
+        <w:bottom w:val="single" w:sz="24" w:space="0" w:color="F9CEC2" w:themeColor="accent1" w:themeTint="33"/>
+        <w:right w:val="single" w:sz="24" w:space="0" w:color="F9CEC2" w:themeColor="accent1" w:themeTint="33"/>
+      </w:pBdr>
+      <w:shd w:val="clear" w:color="auto" w:fill="F9CEC2" w:themeFill="accent1" w:themeFillTint="33"/>
+      <w:spacing w:after="0"/>
       <w:outlineLvl w:val="1"/>
     </w:pPr>
     <w:rPr>
-      <w:rFonts w:asciiTheme="majorHAnsi" w:eastAsiaTheme="majorEastAsia" w:hAnsiTheme="majorHAnsi" w:cstheme="majorBidi"/>
-      <w:color w:val="2E74B5" w:themeColor="accent1" w:themeShade="BF"/>
-      <w:sz w:val="26"/>
-      <w:szCs w:val="26"/>
+      <w:caps/>
+      <w:spacing w:val="15"/>
+    </w:rPr>
+  </w:style>
+  <w:style w:type="paragraph" w:styleId="Heading3">
+    <w:name w:val="heading 3"/>
+    <w:basedOn w:val="Normal"/>
+    <w:next w:val="Normal"/>
+    <w:link w:val="Heading3Char"/>
+    <w:uiPriority w:val="9"/>
+    <w:semiHidden/>
+    <w:unhideWhenUsed/>
+    <w:qFormat/>
+    <w:rsid w:val="00E0410B"/>
+    <w:pPr>
+      <w:pBdr>
+        <w:top w:val="single" w:sz="6" w:space="2" w:color="A5300F" w:themeColor="accent1"/>
+      </w:pBdr>
+      <w:spacing w:before="300" w:after="0"/>
+      <w:outlineLvl w:val="2"/>
+    </w:pPr>
+    <w:rPr>
+      <w:caps/>
+      <w:color w:val="511707" w:themeColor="accent1" w:themeShade="7F"/>
+      <w:spacing w:val="15"/>
+    </w:rPr>
+  </w:style>
+  <w:style w:type="paragraph" w:styleId="Heading4">
+    <w:name w:val="heading 4"/>
+    <w:basedOn w:val="Normal"/>
+    <w:next w:val="Normal"/>
+    <w:link w:val="Heading4Char"/>
+    <w:uiPriority w:val="9"/>
+    <w:semiHidden/>
+    <w:unhideWhenUsed/>
+    <w:qFormat/>
+    <w:rsid w:val="00E0410B"/>
+    <w:pPr>
+      <w:pBdr>
+        <w:top w:val="dotted" w:sz="6" w:space="2" w:color="A5300F" w:themeColor="accent1"/>
+      </w:pBdr>
+      <w:spacing w:before="200" w:after="0"/>
+      <w:outlineLvl w:val="3"/>
+    </w:pPr>
+    <w:rPr>
+      <w:caps/>
+      <w:color w:val="7B230B" w:themeColor="accent1" w:themeShade="BF"/>
+      <w:spacing w:val="10"/>
+    </w:rPr>
+  </w:style>
+  <w:style w:type="paragraph" w:styleId="Heading5">
+    <w:name w:val="heading 5"/>
+    <w:basedOn w:val="Normal"/>
+    <w:next w:val="Normal"/>
+    <w:link w:val="Heading5Char"/>
+    <w:uiPriority w:val="9"/>
+    <w:semiHidden/>
+    <w:unhideWhenUsed/>
+    <w:qFormat/>
+    <w:rsid w:val="00E0410B"/>
+    <w:pPr>
+      <w:pBdr>
+        <w:bottom w:val="single" w:sz="6" w:space="1" w:color="A5300F" w:themeColor="accent1"/>
+      </w:pBdr>
+      <w:spacing w:before="200" w:after="0"/>
+      <w:outlineLvl w:val="4"/>
+    </w:pPr>
+    <w:rPr>
+      <w:caps/>
+      <w:color w:val="7B230B" w:themeColor="accent1" w:themeShade="BF"/>
+      <w:spacing w:val="10"/>
+    </w:rPr>
+  </w:style>
+  <w:style w:type="paragraph" w:styleId="Heading6">
+    <w:name w:val="heading 6"/>
+    <w:basedOn w:val="Normal"/>
+    <w:next w:val="Normal"/>
+    <w:link w:val="Heading6Char"/>
+    <w:uiPriority w:val="9"/>
+    <w:semiHidden/>
+    <w:unhideWhenUsed/>
+    <w:qFormat/>
+    <w:rsid w:val="00E0410B"/>
+    <w:pPr>
+      <w:pBdr>
+        <w:bottom w:val="dotted" w:sz="6" w:space="1" w:color="A5300F" w:themeColor="accent1"/>
+      </w:pBdr>
+      <w:spacing w:before="200" w:after="0"/>
+      <w:outlineLvl w:val="5"/>
+    </w:pPr>
+    <w:rPr>
+      <w:caps/>
+      <w:color w:val="7B230B" w:themeColor="accent1" w:themeShade="BF"/>
+      <w:spacing w:val="10"/>
+    </w:rPr>
+  </w:style>
+  <w:style w:type="paragraph" w:styleId="Heading7">
+    <w:name w:val="heading 7"/>
+    <w:basedOn w:val="Normal"/>
+    <w:next w:val="Normal"/>
+    <w:link w:val="Heading7Char"/>
+    <w:uiPriority w:val="9"/>
+    <w:semiHidden/>
+    <w:unhideWhenUsed/>
+    <w:qFormat/>
+    <w:rsid w:val="00E0410B"/>
+    <w:pPr>
+      <w:spacing w:before="200" w:after="0"/>
+      <w:outlineLvl w:val="6"/>
+    </w:pPr>
+    <w:rPr>
+      <w:caps/>
+      <w:color w:val="7B230B" w:themeColor="accent1" w:themeShade="BF"/>
+      <w:spacing w:val="10"/>
+    </w:rPr>
+  </w:style>
+  <w:style w:type="paragraph" w:styleId="Heading8">
+    <w:name w:val="heading 8"/>
+    <w:basedOn w:val="Normal"/>
+    <w:next w:val="Normal"/>
+    <w:link w:val="Heading8Char"/>
+    <w:uiPriority w:val="9"/>
+    <w:semiHidden/>
+    <w:unhideWhenUsed/>
+    <w:qFormat/>
+    <w:rsid w:val="00E0410B"/>
+    <w:pPr>
+      <w:spacing w:before="200" w:after="0"/>
+      <w:outlineLvl w:val="7"/>
+    </w:pPr>
+    <w:rPr>
+      <w:caps/>
+      <w:spacing w:val="10"/>
+      <w:sz w:val="18"/>
+      <w:szCs w:val="18"/>
+    </w:rPr>
+  </w:style>
+  <w:style w:type="paragraph" w:styleId="Heading9">
+    <w:name w:val="heading 9"/>
+    <w:basedOn w:val="Normal"/>
+    <w:next w:val="Normal"/>
+    <w:link w:val="Heading9Char"/>
+    <w:uiPriority w:val="9"/>
+    <w:semiHidden/>
+    <w:unhideWhenUsed/>
+    <w:qFormat/>
+    <w:rsid w:val="00E0410B"/>
+    <w:pPr>
+      <w:spacing w:before="200" w:after="0"/>
+      <w:outlineLvl w:val="8"/>
+    </w:pPr>
+    <w:rPr>
+      <w:i/>
+      <w:iCs/>
+      <w:caps/>
+      <w:spacing w:val="10"/>
+      <w:sz w:val="18"/>
+      <w:szCs w:val="18"/>
     </w:rPr>
   </w:style>
   <w:style w:type="character" w:default="1" w:styleId="DefaultParagraphFont">
@@ -1641,13 +2909,10 @@
     <w:link w:val="NoSpacingChar"/>
     <w:uiPriority w:val="1"/>
     <w:qFormat/>
-    <w:rsid w:val="00C02845"/>
-    <w:rPr>
-      <w:rFonts w:eastAsiaTheme="minorEastAsia"/>
-      <w:sz w:val="22"/>
-      <w:szCs w:val="22"/>
-      <w:lang w:eastAsia="zh-CN"/>
-    </w:rPr>
+    <w:rsid w:val="00E0410B"/>
+    <w:pPr>
+      <w:spacing w:after="0" w:line="240" w:lineRule="auto"/>
+    </w:pPr>
   </w:style>
   <w:style w:type="character" w:customStyle="1" w:styleId="NoSpacingChar">
     <w:name w:val="No Spacing Char"/>
@@ -1655,24 +2920,20 @@
     <w:link w:val="NoSpacing"/>
     <w:uiPriority w:val="1"/>
     <w:rsid w:val="00C02845"/>
-    <w:rPr>
-      <w:rFonts w:eastAsiaTheme="minorEastAsia"/>
-      <w:sz w:val="22"/>
-      <w:szCs w:val="22"/>
-      <w:lang w:eastAsia="zh-CN"/>
-    </w:rPr>
   </w:style>
   <w:style w:type="character" w:customStyle="1" w:styleId="Heading1Char">
     <w:name w:val="Heading 1 Char"/>
     <w:basedOn w:val="DefaultParagraphFont"/>
     <w:link w:val="Heading1"/>
     <w:uiPriority w:val="9"/>
-    <w:rsid w:val="00C02845"/>
-    <w:rPr>
-      <w:rFonts w:asciiTheme="majorHAnsi" w:eastAsiaTheme="majorEastAsia" w:hAnsiTheme="majorHAnsi" w:cstheme="majorBidi"/>
-      <w:color w:val="2E74B5" w:themeColor="accent1" w:themeShade="BF"/>
-      <w:sz w:val="32"/>
-      <w:szCs w:val="32"/>
+    <w:rsid w:val="00E0410B"/>
+    <w:rPr>
+      <w:caps/>
+      <w:color w:val="FFFFFF" w:themeColor="background1"/>
+      <w:spacing w:val="15"/>
+      <w:sz w:val="22"/>
+      <w:szCs w:val="22"/>
+      <w:shd w:val="clear" w:color="auto" w:fill="A5300F" w:themeFill="accent1"/>
     </w:rPr>
   </w:style>
   <w:style w:type="paragraph" w:styleId="TOCHeading">
@@ -1682,17 +2943,10 @@
     <w:uiPriority w:val="39"/>
     <w:unhideWhenUsed/>
     <w:qFormat/>
-    <w:rsid w:val="00C02845"/>
+    <w:rsid w:val="00E0410B"/>
     <w:pPr>
-      <w:spacing w:before="480" w:line="276" w:lineRule="auto"/>
       <w:outlineLvl w:val="9"/>
     </w:pPr>
-    <w:rPr>
-      <w:b/>
-      <w:bCs/>
-      <w:sz w:val="28"/>
-      <w:szCs w:val="28"/>
-    </w:rPr>
   </w:style>
   <w:style w:type="paragraph" w:styleId="TOC1">
     <w:name w:val="toc 1"/>
@@ -1759,10 +3013,6 @@
     <w:pPr>
       <w:ind w:left="720"/>
     </w:pPr>
-    <w:rPr>
-      <w:sz w:val="20"/>
-      <w:szCs w:val="20"/>
-    </w:rPr>
   </w:style>
   <w:style w:type="paragraph" w:styleId="TOC5">
     <w:name w:val="toc 5"/>
@@ -1776,10 +3026,6 @@
     <w:pPr>
       <w:ind w:left="960"/>
     </w:pPr>
-    <w:rPr>
-      <w:sz w:val="20"/>
-      <w:szCs w:val="20"/>
-    </w:rPr>
   </w:style>
   <w:style w:type="paragraph" w:styleId="TOC6">
     <w:name w:val="toc 6"/>
@@ -1793,10 +3039,6 @@
     <w:pPr>
       <w:ind w:left="1200"/>
     </w:pPr>
-    <w:rPr>
-      <w:sz w:val="20"/>
-      <w:szCs w:val="20"/>
-    </w:rPr>
   </w:style>
   <w:style w:type="paragraph" w:styleId="TOC7">
     <w:name w:val="toc 7"/>
@@ -1810,10 +3052,6 @@
     <w:pPr>
       <w:ind w:left="1440"/>
     </w:pPr>
-    <w:rPr>
-      <w:sz w:val="20"/>
-      <w:szCs w:val="20"/>
-    </w:rPr>
   </w:style>
   <w:style w:type="paragraph" w:styleId="TOC8">
     <w:name w:val="toc 8"/>
@@ -1827,10 +3065,6 @@
     <w:pPr>
       <w:ind w:left="1680"/>
     </w:pPr>
-    <w:rPr>
-      <w:sz w:val="20"/>
-      <w:szCs w:val="20"/>
-    </w:rPr>
   </w:style>
   <w:style w:type="paragraph" w:styleId="TOC9">
     <w:name w:val="toc 9"/>
@@ -1844,22 +3078,17 @@
     <w:pPr>
       <w:ind w:left="1920"/>
     </w:pPr>
-    <w:rPr>
-      <w:sz w:val="20"/>
-      <w:szCs w:val="20"/>
-    </w:rPr>
   </w:style>
   <w:style w:type="character" w:customStyle="1" w:styleId="Heading2Char">
     <w:name w:val="Heading 2 Char"/>
     <w:basedOn w:val="DefaultParagraphFont"/>
     <w:link w:val="Heading2"/>
     <w:uiPriority w:val="9"/>
-    <w:rsid w:val="00C02845"/>
-    <w:rPr>
-      <w:rFonts w:asciiTheme="majorHAnsi" w:eastAsiaTheme="majorEastAsia" w:hAnsiTheme="majorHAnsi" w:cstheme="majorBidi"/>
-      <w:color w:val="2E74B5" w:themeColor="accent1" w:themeShade="BF"/>
-      <w:sz w:val="26"/>
-      <w:szCs w:val="26"/>
+    <w:rsid w:val="00E0410B"/>
+    <w:rPr>
+      <w:caps/>
+      <w:spacing w:val="15"/>
+      <w:shd w:val="clear" w:color="auto" w:fill="F9CEC2" w:themeFill="accent1" w:themeFillTint="33"/>
     </w:rPr>
   </w:style>
   <w:style w:type="character" w:styleId="Hyperlink">
@@ -1869,9 +3098,563 @@
     <w:unhideWhenUsed/>
     <w:rsid w:val="00A412F4"/>
     <w:rPr>
-      <w:color w:val="0563C1" w:themeColor="hyperlink"/>
+      <w:color w:val="6B9F25" w:themeColor="hyperlink"/>
       <w:u w:val="single"/>
     </w:rPr>
+  </w:style>
+  <w:style w:type="character" w:customStyle="1" w:styleId="Heading3Char">
+    <w:name w:val="Heading 3 Char"/>
+    <w:basedOn w:val="DefaultParagraphFont"/>
+    <w:link w:val="Heading3"/>
+    <w:uiPriority w:val="9"/>
+    <w:semiHidden/>
+    <w:rsid w:val="00E0410B"/>
+    <w:rPr>
+      <w:caps/>
+      <w:color w:val="511707" w:themeColor="accent1" w:themeShade="7F"/>
+      <w:spacing w:val="15"/>
+    </w:rPr>
+  </w:style>
+  <w:style w:type="character" w:customStyle="1" w:styleId="Heading4Char">
+    <w:name w:val="Heading 4 Char"/>
+    <w:basedOn w:val="DefaultParagraphFont"/>
+    <w:link w:val="Heading4"/>
+    <w:uiPriority w:val="9"/>
+    <w:semiHidden/>
+    <w:rsid w:val="00E0410B"/>
+    <w:rPr>
+      <w:caps/>
+      <w:color w:val="7B230B" w:themeColor="accent1" w:themeShade="BF"/>
+      <w:spacing w:val="10"/>
+    </w:rPr>
+  </w:style>
+  <w:style w:type="character" w:customStyle="1" w:styleId="Heading5Char">
+    <w:name w:val="Heading 5 Char"/>
+    <w:basedOn w:val="DefaultParagraphFont"/>
+    <w:link w:val="Heading5"/>
+    <w:uiPriority w:val="9"/>
+    <w:semiHidden/>
+    <w:rsid w:val="00E0410B"/>
+    <w:rPr>
+      <w:caps/>
+      <w:color w:val="7B230B" w:themeColor="accent1" w:themeShade="BF"/>
+      <w:spacing w:val="10"/>
+    </w:rPr>
+  </w:style>
+  <w:style w:type="character" w:customStyle="1" w:styleId="Heading6Char">
+    <w:name w:val="Heading 6 Char"/>
+    <w:basedOn w:val="DefaultParagraphFont"/>
+    <w:link w:val="Heading6"/>
+    <w:uiPriority w:val="9"/>
+    <w:semiHidden/>
+    <w:rsid w:val="00E0410B"/>
+    <w:rPr>
+      <w:caps/>
+      <w:color w:val="7B230B" w:themeColor="accent1" w:themeShade="BF"/>
+      <w:spacing w:val="10"/>
+    </w:rPr>
+  </w:style>
+  <w:style w:type="character" w:customStyle="1" w:styleId="Heading7Char">
+    <w:name w:val="Heading 7 Char"/>
+    <w:basedOn w:val="DefaultParagraphFont"/>
+    <w:link w:val="Heading7"/>
+    <w:uiPriority w:val="9"/>
+    <w:semiHidden/>
+    <w:rsid w:val="00E0410B"/>
+    <w:rPr>
+      <w:caps/>
+      <w:color w:val="7B230B" w:themeColor="accent1" w:themeShade="BF"/>
+      <w:spacing w:val="10"/>
+    </w:rPr>
+  </w:style>
+  <w:style w:type="character" w:customStyle="1" w:styleId="Heading8Char">
+    <w:name w:val="Heading 8 Char"/>
+    <w:basedOn w:val="DefaultParagraphFont"/>
+    <w:link w:val="Heading8"/>
+    <w:uiPriority w:val="9"/>
+    <w:semiHidden/>
+    <w:rsid w:val="00E0410B"/>
+    <w:rPr>
+      <w:caps/>
+      <w:spacing w:val="10"/>
+      <w:sz w:val="18"/>
+      <w:szCs w:val="18"/>
+    </w:rPr>
+  </w:style>
+  <w:style w:type="character" w:customStyle="1" w:styleId="Heading9Char">
+    <w:name w:val="Heading 9 Char"/>
+    <w:basedOn w:val="DefaultParagraphFont"/>
+    <w:link w:val="Heading9"/>
+    <w:uiPriority w:val="9"/>
+    <w:semiHidden/>
+    <w:rsid w:val="00E0410B"/>
+    <w:rPr>
+      <w:i/>
+      <w:iCs/>
+      <w:caps/>
+      <w:spacing w:val="10"/>
+      <w:sz w:val="18"/>
+      <w:szCs w:val="18"/>
+    </w:rPr>
+  </w:style>
+  <w:style w:type="paragraph" w:styleId="Caption">
+    <w:name w:val="caption"/>
+    <w:basedOn w:val="Normal"/>
+    <w:next w:val="Normal"/>
+    <w:uiPriority w:val="35"/>
+    <w:unhideWhenUsed/>
+    <w:qFormat/>
+    <w:rsid w:val="00E0410B"/>
+    <w:rPr>
+      <w:b/>
+      <w:bCs/>
+      <w:color w:val="7B230B" w:themeColor="accent1" w:themeShade="BF"/>
+      <w:sz w:val="16"/>
+      <w:szCs w:val="16"/>
+    </w:rPr>
+  </w:style>
+  <w:style w:type="paragraph" w:styleId="Title">
+    <w:name w:val="Title"/>
+    <w:basedOn w:val="Normal"/>
+    <w:next w:val="Normal"/>
+    <w:link w:val="TitleChar"/>
+    <w:uiPriority w:val="10"/>
+    <w:qFormat/>
+    <w:rsid w:val="00E0410B"/>
+    <w:pPr>
+      <w:spacing w:before="0" w:after="0"/>
+    </w:pPr>
+    <w:rPr>
+      <w:rFonts w:asciiTheme="majorHAnsi" w:eastAsiaTheme="majorEastAsia" w:hAnsiTheme="majorHAnsi" w:cstheme="majorBidi"/>
+      <w:caps/>
+      <w:color w:val="A5300F" w:themeColor="accent1"/>
+      <w:spacing w:val="10"/>
+      <w:sz w:val="52"/>
+      <w:szCs w:val="52"/>
+    </w:rPr>
+  </w:style>
+  <w:style w:type="character" w:customStyle="1" w:styleId="TitleChar">
+    <w:name w:val="Title Char"/>
+    <w:basedOn w:val="DefaultParagraphFont"/>
+    <w:link w:val="Title"/>
+    <w:uiPriority w:val="10"/>
+    <w:rsid w:val="00E0410B"/>
+    <w:rPr>
+      <w:rFonts w:asciiTheme="majorHAnsi" w:eastAsiaTheme="majorEastAsia" w:hAnsiTheme="majorHAnsi" w:cstheme="majorBidi"/>
+      <w:caps/>
+      <w:color w:val="A5300F" w:themeColor="accent1"/>
+      <w:spacing w:val="10"/>
+      <w:sz w:val="52"/>
+      <w:szCs w:val="52"/>
+    </w:rPr>
+  </w:style>
+  <w:style w:type="paragraph" w:styleId="Subtitle">
+    <w:name w:val="Subtitle"/>
+    <w:basedOn w:val="Normal"/>
+    <w:next w:val="Normal"/>
+    <w:link w:val="SubtitleChar"/>
+    <w:uiPriority w:val="11"/>
+    <w:qFormat/>
+    <w:rsid w:val="00E0410B"/>
+    <w:pPr>
+      <w:spacing w:before="0" w:after="500" w:line="240" w:lineRule="auto"/>
+    </w:pPr>
+    <w:rPr>
+      <w:caps/>
+      <w:color w:val="595959" w:themeColor="text1" w:themeTint="A6"/>
+      <w:spacing w:val="10"/>
+      <w:sz w:val="21"/>
+      <w:szCs w:val="21"/>
+    </w:rPr>
+  </w:style>
+  <w:style w:type="character" w:customStyle="1" w:styleId="SubtitleChar">
+    <w:name w:val="Subtitle Char"/>
+    <w:basedOn w:val="DefaultParagraphFont"/>
+    <w:link w:val="Subtitle"/>
+    <w:uiPriority w:val="11"/>
+    <w:rsid w:val="00E0410B"/>
+    <w:rPr>
+      <w:caps/>
+      <w:color w:val="595959" w:themeColor="text1" w:themeTint="A6"/>
+      <w:spacing w:val="10"/>
+      <w:sz w:val="21"/>
+      <w:szCs w:val="21"/>
+    </w:rPr>
+  </w:style>
+  <w:style w:type="character" w:styleId="Strong">
+    <w:name w:val="Strong"/>
+    <w:uiPriority w:val="22"/>
+    <w:qFormat/>
+    <w:rsid w:val="00E0410B"/>
+    <w:rPr>
+      <w:b/>
+      <w:bCs/>
+    </w:rPr>
+  </w:style>
+  <w:style w:type="character" w:styleId="Emphasis">
+    <w:name w:val="Emphasis"/>
+    <w:uiPriority w:val="20"/>
+    <w:qFormat/>
+    <w:rsid w:val="00E0410B"/>
+    <w:rPr>
+      <w:caps/>
+      <w:color w:val="511707" w:themeColor="accent1" w:themeShade="7F"/>
+      <w:spacing w:val="5"/>
+    </w:rPr>
+  </w:style>
+  <w:style w:type="paragraph" w:styleId="Quote">
+    <w:name w:val="Quote"/>
+    <w:basedOn w:val="Normal"/>
+    <w:next w:val="Normal"/>
+    <w:link w:val="QuoteChar"/>
+    <w:uiPriority w:val="29"/>
+    <w:qFormat/>
+    <w:rsid w:val="00E0410B"/>
+    <w:rPr>
+      <w:i/>
+      <w:iCs/>
+      <w:sz w:val="24"/>
+      <w:szCs w:val="24"/>
+    </w:rPr>
+  </w:style>
+  <w:style w:type="character" w:customStyle="1" w:styleId="QuoteChar">
+    <w:name w:val="Quote Char"/>
+    <w:basedOn w:val="DefaultParagraphFont"/>
+    <w:link w:val="Quote"/>
+    <w:uiPriority w:val="29"/>
+    <w:rsid w:val="00E0410B"/>
+    <w:rPr>
+      <w:i/>
+      <w:iCs/>
+      <w:sz w:val="24"/>
+      <w:szCs w:val="24"/>
+    </w:rPr>
+  </w:style>
+  <w:style w:type="paragraph" w:styleId="IntenseQuote">
+    <w:name w:val="Intense Quote"/>
+    <w:basedOn w:val="Normal"/>
+    <w:next w:val="Normal"/>
+    <w:link w:val="IntenseQuoteChar"/>
+    <w:uiPriority w:val="30"/>
+    <w:qFormat/>
+    <w:rsid w:val="00E0410B"/>
+    <w:pPr>
+      <w:spacing w:before="240" w:after="240" w:line="240" w:lineRule="auto"/>
+      <w:ind w:left="1080" w:right="1080"/>
+      <w:jc w:val="center"/>
+    </w:pPr>
+    <w:rPr>
+      <w:color w:val="A5300F" w:themeColor="accent1"/>
+      <w:sz w:val="24"/>
+      <w:szCs w:val="24"/>
+    </w:rPr>
+  </w:style>
+  <w:style w:type="character" w:customStyle="1" w:styleId="IntenseQuoteChar">
+    <w:name w:val="Intense Quote Char"/>
+    <w:basedOn w:val="DefaultParagraphFont"/>
+    <w:link w:val="IntenseQuote"/>
+    <w:uiPriority w:val="30"/>
+    <w:rsid w:val="00E0410B"/>
+    <w:rPr>
+      <w:color w:val="A5300F" w:themeColor="accent1"/>
+      <w:sz w:val="24"/>
+      <w:szCs w:val="24"/>
+    </w:rPr>
+  </w:style>
+  <w:style w:type="character" w:styleId="SubtleEmphasis">
+    <w:name w:val="Subtle Emphasis"/>
+    <w:uiPriority w:val="19"/>
+    <w:qFormat/>
+    <w:rsid w:val="00E0410B"/>
+    <w:rPr>
+      <w:i/>
+      <w:iCs/>
+      <w:color w:val="511707" w:themeColor="accent1" w:themeShade="7F"/>
+    </w:rPr>
+  </w:style>
+  <w:style w:type="character" w:styleId="IntenseEmphasis">
+    <w:name w:val="Intense Emphasis"/>
+    <w:uiPriority w:val="21"/>
+    <w:qFormat/>
+    <w:rsid w:val="00E0410B"/>
+    <w:rPr>
+      <w:b/>
+      <w:bCs/>
+      <w:caps/>
+      <w:color w:val="511707" w:themeColor="accent1" w:themeShade="7F"/>
+      <w:spacing w:val="10"/>
+    </w:rPr>
+  </w:style>
+  <w:style w:type="character" w:styleId="SubtleReference">
+    <w:name w:val="Subtle Reference"/>
+    <w:uiPriority w:val="31"/>
+    <w:qFormat/>
+    <w:rsid w:val="00E0410B"/>
+    <w:rPr>
+      <w:b/>
+      <w:bCs/>
+      <w:color w:val="A5300F" w:themeColor="accent1"/>
+    </w:rPr>
+  </w:style>
+  <w:style w:type="character" w:styleId="IntenseReference">
+    <w:name w:val="Intense Reference"/>
+    <w:uiPriority w:val="32"/>
+    <w:qFormat/>
+    <w:rsid w:val="00E0410B"/>
+    <w:rPr>
+      <w:b/>
+      <w:bCs/>
+      <w:i/>
+      <w:iCs/>
+      <w:caps/>
+      <w:color w:val="A5300F" w:themeColor="accent1"/>
+    </w:rPr>
+  </w:style>
+  <w:style w:type="character" w:styleId="BookTitle">
+    <w:name w:val="Book Title"/>
+    <w:uiPriority w:val="33"/>
+    <w:qFormat/>
+    <w:rsid w:val="00E0410B"/>
+    <w:rPr>
+      <w:b/>
+      <w:bCs/>
+      <w:i/>
+      <w:iCs/>
+      <w:spacing w:val="0"/>
+    </w:rPr>
+  </w:style>
+  <w:style w:type="paragraph" w:customStyle="1" w:styleId="DecimalAligned">
+    <w:name w:val="Decimal Aligned"/>
+    <w:basedOn w:val="Normal"/>
+    <w:uiPriority w:val="40"/>
+    <w:qFormat/>
+    <w:rsid w:val="00832918"/>
+    <w:pPr>
+      <w:tabs>
+        <w:tab w:val="decimal" w:pos="360"/>
+      </w:tabs>
+      <w:spacing w:before="0"/>
+    </w:pPr>
+    <w:rPr>
+      <w:rFonts w:cs="Times New Roman"/>
+      <w:sz w:val="22"/>
+      <w:szCs w:val="22"/>
+    </w:rPr>
+  </w:style>
+  <w:style w:type="paragraph" w:styleId="FootnoteText">
+    <w:name w:val="footnote text"/>
+    <w:basedOn w:val="Normal"/>
+    <w:link w:val="FootnoteTextChar"/>
+    <w:uiPriority w:val="99"/>
+    <w:unhideWhenUsed/>
+    <w:rsid w:val="00832918"/>
+    <w:pPr>
+      <w:spacing w:before="0" w:after="0" w:line="240" w:lineRule="auto"/>
+    </w:pPr>
+    <w:rPr>
+      <w:rFonts w:cs="Times New Roman"/>
+    </w:rPr>
+  </w:style>
+  <w:style w:type="character" w:customStyle="1" w:styleId="FootnoteTextChar">
+    <w:name w:val="Footnote Text Char"/>
+    <w:basedOn w:val="DefaultParagraphFont"/>
+    <w:link w:val="FootnoteText"/>
+    <w:uiPriority w:val="99"/>
+    <w:rsid w:val="00832918"/>
+    <w:rPr>
+      <w:rFonts w:cs="Times New Roman"/>
+    </w:rPr>
+  </w:style>
+  <w:style w:type="table" w:styleId="LightShading-Accent1">
+    <w:name w:val="Light Shading Accent 1"/>
+    <w:basedOn w:val="TableNormal"/>
+    <w:uiPriority w:val="60"/>
+    <w:rsid w:val="00832918"/>
+    <w:pPr>
+      <w:spacing w:before="0" w:after="0" w:line="240" w:lineRule="auto"/>
+    </w:pPr>
+    <w:rPr>
+      <w:color w:val="7B230B" w:themeColor="accent1" w:themeShade="BF"/>
+      <w:sz w:val="22"/>
+      <w:szCs w:val="22"/>
+    </w:rPr>
+    <w:tblPr>
+      <w:tblStyleRowBandSize w:val="1"/>
+      <w:tblStyleColBandSize w:val="1"/>
+      <w:tblBorders>
+        <w:top w:val="single" w:sz="8" w:space="0" w:color="A5300F" w:themeColor="accent1"/>
+        <w:bottom w:val="single" w:sz="8" w:space="0" w:color="A5300F" w:themeColor="accent1"/>
+      </w:tblBorders>
+    </w:tblPr>
+    <w:tblStylePr w:type="firstRow">
+      <w:pPr>
+        <w:spacing w:before="0" w:after="0" w:line="240" w:lineRule="auto"/>
+      </w:pPr>
+      <w:rPr>
+        <w:b/>
+        <w:bCs/>
+      </w:rPr>
+      <w:tblPr/>
+      <w:tcPr>
+        <w:tcBorders>
+          <w:top w:val="single" w:sz="8" w:space="0" w:color="A5300F" w:themeColor="accent1"/>
+          <w:left w:val="nil"/>
+          <w:bottom w:val="single" w:sz="8" w:space="0" w:color="A5300F" w:themeColor="accent1"/>
+          <w:right w:val="nil"/>
+          <w:insideH w:val="nil"/>
+          <w:insideV w:val="nil"/>
+        </w:tcBorders>
+      </w:tcPr>
+    </w:tblStylePr>
+    <w:tblStylePr w:type="lastRow">
+      <w:pPr>
+        <w:spacing w:before="0" w:after="0" w:line="240" w:lineRule="auto"/>
+      </w:pPr>
+      <w:rPr>
+        <w:b/>
+        <w:bCs/>
+      </w:rPr>
+      <w:tblPr/>
+      <w:tcPr>
+        <w:tcBorders>
+          <w:top w:val="single" w:sz="8" w:space="0" w:color="A5300F" w:themeColor="accent1"/>
+          <w:left w:val="nil"/>
+          <w:bottom w:val="single" w:sz="8" w:space="0" w:color="A5300F" w:themeColor="accent1"/>
+          <w:right w:val="nil"/>
+          <w:insideH w:val="nil"/>
+          <w:insideV w:val="nil"/>
+        </w:tcBorders>
+      </w:tcPr>
+    </w:tblStylePr>
+    <w:tblStylePr w:type="firstCol">
+      <w:rPr>
+        <w:b/>
+        <w:bCs/>
+      </w:rPr>
+    </w:tblStylePr>
+    <w:tblStylePr w:type="lastCol">
+      <w:rPr>
+        <w:b/>
+        <w:bCs/>
+      </w:rPr>
+    </w:tblStylePr>
+    <w:tblStylePr w:type="band1Vert">
+      <w:tblPr/>
+      <w:tcPr>
+        <w:tcBorders>
+          <w:left w:val="nil"/>
+          <w:right w:val="nil"/>
+          <w:insideH w:val="nil"/>
+          <w:insideV w:val="nil"/>
+        </w:tcBorders>
+        <w:shd w:val="clear" w:color="auto" w:fill="F8C3B4" w:themeFill="accent1" w:themeFillTint="3F"/>
+      </w:tcPr>
+    </w:tblStylePr>
+    <w:tblStylePr w:type="band1Horz">
+      <w:tblPr/>
+      <w:tcPr>
+        <w:tcBorders>
+          <w:left w:val="nil"/>
+          <w:right w:val="nil"/>
+          <w:insideH w:val="nil"/>
+          <w:insideV w:val="nil"/>
+        </w:tcBorders>
+        <w:shd w:val="clear" w:color="auto" w:fill="F8C3B4" w:themeFill="accent1" w:themeFillTint="3F"/>
+      </w:tcPr>
+    </w:tblStylePr>
+  </w:style>
+  <w:style w:type="table" w:styleId="TableGrid">
+    <w:name w:val="Table Grid"/>
+    <w:basedOn w:val="TableNormal"/>
+    <w:uiPriority w:val="39"/>
+    <w:rsid w:val="001C606F"/>
+    <w:pPr>
+      <w:spacing w:before="0" w:after="0" w:line="240" w:lineRule="auto"/>
+    </w:pPr>
+    <w:tblPr>
+      <w:tblBorders>
+        <w:top w:val="single" w:sz="4" w:space="0" w:color="auto"/>
+        <w:left w:val="single" w:sz="4" w:space="0" w:color="auto"/>
+        <w:bottom w:val="single" w:sz="4" w:space="0" w:color="auto"/>
+        <w:right w:val="single" w:sz="4" w:space="0" w:color="auto"/>
+        <w:insideH w:val="single" w:sz="4" w:space="0" w:color="auto"/>
+        <w:insideV w:val="single" w:sz="4" w:space="0" w:color="auto"/>
+      </w:tblBorders>
+    </w:tblPr>
+  </w:style>
+  <w:style w:type="table" w:styleId="PlainTable1">
+    <w:name w:val="Plain Table 1"/>
+    <w:basedOn w:val="TableNormal"/>
+    <w:uiPriority w:val="41"/>
+    <w:rsid w:val="001C606F"/>
+    <w:pPr>
+      <w:spacing w:after="0" w:line="240" w:lineRule="auto"/>
+    </w:pPr>
+    <w:tblPr>
+      <w:tblStyleRowBandSize w:val="1"/>
+      <w:tblStyleColBandSize w:val="1"/>
+      <w:tblBorders>
+        <w:top w:val="single" w:sz="4" w:space="0" w:color="BFBFBF" w:themeColor="background1" w:themeShade="BF"/>
+        <w:left w:val="single" w:sz="4" w:space="0" w:color="BFBFBF" w:themeColor="background1" w:themeShade="BF"/>
+        <w:bottom w:val="single" w:sz="4" w:space="0" w:color="BFBFBF" w:themeColor="background1" w:themeShade="BF"/>
+        <w:right w:val="single" w:sz="4" w:space="0" w:color="BFBFBF" w:themeColor="background1" w:themeShade="BF"/>
+        <w:insideH w:val="single" w:sz="4" w:space="0" w:color="BFBFBF" w:themeColor="background1" w:themeShade="BF"/>
+        <w:insideV w:val="single" w:sz="4" w:space="0" w:color="BFBFBF" w:themeColor="background1" w:themeShade="BF"/>
+      </w:tblBorders>
+    </w:tblPr>
+    <w:tblStylePr w:type="firstRow">
+      <w:rPr>
+        <w:b/>
+        <w:bCs/>
+      </w:rPr>
+    </w:tblStylePr>
+    <w:tblStylePr w:type="lastRow">
+      <w:rPr>
+        <w:b/>
+        <w:bCs/>
+      </w:rPr>
+      <w:tblPr/>
+      <w:tcPr>
+        <w:tcBorders>
+          <w:top w:val="double" w:sz="4" w:space="0" w:color="BFBFBF" w:themeColor="background1" w:themeShade="BF"/>
+        </w:tcBorders>
+      </w:tcPr>
+    </w:tblStylePr>
+    <w:tblStylePr w:type="firstCol">
+      <w:rPr>
+        <w:b/>
+        <w:bCs/>
+      </w:rPr>
+    </w:tblStylePr>
+    <w:tblStylePr w:type="lastCol">
+      <w:rPr>
+        <w:b/>
+        <w:bCs/>
+      </w:rPr>
+    </w:tblStylePr>
+    <w:tblStylePr w:type="band1Vert">
+      <w:tblPr/>
+      <w:tcPr>
+        <w:shd w:val="clear" w:color="auto" w:fill="F2F2F2" w:themeFill="background1" w:themeFillShade="F2"/>
+      </w:tcPr>
+    </w:tblStylePr>
+    <w:tblStylePr w:type="band1Horz">
+      <w:tblPr/>
+      <w:tcPr>
+        <w:shd w:val="clear" w:color="auto" w:fill="F2F2F2" w:themeFill="background1" w:themeFillShade="F2"/>
+      </w:tcPr>
+    </w:tblStylePr>
+  </w:style>
+  <w:style w:type="paragraph" w:styleId="ListParagraph">
+    <w:name w:val="List Paragraph"/>
+    <w:basedOn w:val="Normal"/>
+    <w:uiPriority w:val="34"/>
+    <w:qFormat/>
+    <w:rsid w:val="00430C34"/>
+    <w:pPr>
+      <w:ind w:left="720"/>
+      <w:contextualSpacing/>
+    </w:pPr>
   </w:style>
 </w:styles>
 </file>
@@ -1879,7 +3662,7 @@
 <file path=word/theme/theme1.xml><?xml version="1.0" encoding="utf-8"?>
 <a:theme xmlns:a="http://schemas.openxmlformats.org/drawingml/2006/main" name="Office Theme">
   <a:themeElements>
-    <a:clrScheme name="Office">
+    <a:clrScheme name="Red">
       <a:dk1>
         <a:sysClr val="windowText" lastClr="000000"/>
       </a:dk1>
@@ -1887,34 +3670,34 @@
         <a:sysClr val="window" lastClr="FFFFFF"/>
       </a:lt1>
       <a:dk2>
-        <a:srgbClr val="44546A"/>
+        <a:srgbClr val="323232"/>
       </a:dk2>
       <a:lt2>
-        <a:srgbClr val="E7E6E6"/>
+        <a:srgbClr val="E5C243"/>
       </a:lt2>
       <a:accent1>
-        <a:srgbClr val="5B9BD5"/>
+        <a:srgbClr val="A5300F"/>
       </a:accent1>
       <a:accent2>
-        <a:srgbClr val="ED7D31"/>
+        <a:srgbClr val="D55816"/>
       </a:accent2>
       <a:accent3>
-        <a:srgbClr val="A5A5A5"/>
+        <a:srgbClr val="E19825"/>
       </a:accent3>
       <a:accent4>
-        <a:srgbClr val="FFC000"/>
+        <a:srgbClr val="B19C7D"/>
       </a:accent4>
       <a:accent5>
-        <a:srgbClr val="4472C4"/>
+        <a:srgbClr val="7F5F52"/>
       </a:accent5>
       <a:accent6>
-        <a:srgbClr val="70AD47"/>
+        <a:srgbClr val="B27D49"/>
       </a:accent6>
       <a:hlink>
-        <a:srgbClr val="0563C1"/>
+        <a:srgbClr val="6B9F25"/>
       </a:hlink>
       <a:folHlink>
-        <a:srgbClr val="954F72"/>
+        <a:srgbClr val="B26B02"/>
       </a:folHlink>
     </a:clrScheme>
     <a:fontScheme name="Office">
@@ -2161,7 +3944,7 @@
 </file>
 
 <file path=customXml/itemProps2.xml><?xml version="1.0" encoding="utf-8"?>
-<ds:datastoreItem xmlns:ds="http://schemas.openxmlformats.org/officeDocument/2006/customXml" ds:itemID="{A242BF3C-6F57-694A-B579-60D472DEB181}">
+<ds:datastoreItem xmlns:ds="http://schemas.openxmlformats.org/officeDocument/2006/customXml" ds:itemID="{E8A65892-61AE-45F8-BF25-1FE27E3B068C}">
   <ds:schemaRefs>
     <ds:schemaRef ds:uri="http://schemas.openxmlformats.org/officeDocument/2006/bibliography"/>
   </ds:schemaRefs>

</xml_diff>